<commit_message>
The towns contours are extracted from IGN.
</commit_message>
<xml_diff>
--- a/docs/aqic_fr.docx
+++ b/docs/aqic_fr.docx
@@ -78,7 +78,7 @@
             <w:rPr>
               <w:noProof/>
             </w:rPr>
-            <w:instrText>HYPERLINK \l "_Toc74230120"</w:instrText>
+            <w:instrText>HYPERLINK \l "_Toc74912716"</w:instrText>
           </w:r>
           <w:r>
             <w:rPr>
@@ -126,7 +126,7 @@
               <w:noProof/>
               <w:webHidden/>
             </w:rPr>
-            <w:instrText xml:space="preserve"> PAGEREF _Toc74230120 \h </w:instrText>
+            <w:instrText xml:space="preserve"> PAGEREF _Toc74912716 \h </w:instrText>
           </w:r>
           <w:r>
             <w:rPr>
@@ -175,7 +175,7 @@
               <w:lang w:eastAsia="fr-FR"/>
             </w:rPr>
           </w:pPr>
-          <w:hyperlink w:anchor="_Toc74230121" w:history="1">
+          <w:hyperlink w:anchor="_Toc74912717" w:history="1">
             <w:r>
               <w:rPr>
                 <w:rStyle w:val="Lienhypertexte"/>
@@ -202,7 +202,7 @@
                 <w:noProof/>
                 <w:webHidden/>
               </w:rPr>
-              <w:instrText xml:space="preserve"> PAGEREF _Toc74230121 \h </w:instrText>
+              <w:instrText xml:space="preserve"> PAGEREF _Toc74912717 \h </w:instrText>
             </w:r>
             <w:r>
               <w:rPr>
@@ -245,7 +245,7 @@
               <w:lang w:eastAsia="fr-FR"/>
             </w:rPr>
           </w:pPr>
-          <w:hyperlink w:anchor="_Toc74230122" w:history="1">
+          <w:hyperlink w:anchor="_Toc74912718" w:history="1">
             <w:r>
               <w:rPr>
                 <w:rStyle w:val="Lienhypertexte"/>
@@ -272,7 +272,7 @@
                 <w:noProof/>
                 <w:webHidden/>
               </w:rPr>
-              <w:instrText xml:space="preserve"> PAGEREF _Toc74230122 \h </w:instrText>
+              <w:instrText xml:space="preserve"> PAGEREF _Toc74912718 \h </w:instrText>
             </w:r>
             <w:r>
               <w:rPr>
@@ -315,7 +315,7 @@
               <w:lang w:eastAsia="fr-FR"/>
             </w:rPr>
           </w:pPr>
-          <w:hyperlink w:anchor="_Toc74230123" w:history="1">
+          <w:hyperlink w:anchor="_Toc74912719" w:history="1">
             <w:r>
               <w:rPr>
                 <w:rStyle w:val="Lienhypertexte"/>
@@ -342,7 +342,7 @@
                 <w:noProof/>
                 <w:webHidden/>
               </w:rPr>
-              <w:instrText xml:space="preserve"> PAGEREF _Toc74230123 \h </w:instrText>
+              <w:instrText xml:space="preserve"> PAGEREF _Toc74912719 \h </w:instrText>
             </w:r>
             <w:r>
               <w:rPr>
@@ -385,7 +385,7 @@
               <w:lang w:eastAsia="fr-FR"/>
             </w:rPr>
           </w:pPr>
-          <w:hyperlink w:anchor="_Toc74230124" w:history="1">
+          <w:hyperlink w:anchor="_Toc74912720" w:history="1">
             <w:r>
               <w:rPr>
                 <w:rStyle w:val="Lienhypertexte"/>
@@ -412,7 +412,7 @@
                 <w:noProof/>
                 <w:webHidden/>
               </w:rPr>
-              <w:instrText xml:space="preserve"> PAGEREF _Toc74230124 \h </w:instrText>
+              <w:instrText xml:space="preserve"> PAGEREF _Toc74912720 \h </w:instrText>
             </w:r>
             <w:r>
               <w:rPr>
@@ -455,7 +455,7 @@
               <w:lang w:eastAsia="fr-FR"/>
             </w:rPr>
           </w:pPr>
-          <w:hyperlink w:anchor="_Toc74230125" w:history="1">
+          <w:hyperlink w:anchor="_Toc74912721" w:history="1">
             <w:r>
               <w:rPr>
                 <w:rStyle w:val="Lienhypertexte"/>
@@ -482,7 +482,7 @@
                 <w:noProof/>
                 <w:webHidden/>
               </w:rPr>
-              <w:instrText xml:space="preserve"> PAGEREF _Toc74230125 \h </w:instrText>
+              <w:instrText xml:space="preserve"> PAGEREF _Toc74912721 \h </w:instrText>
             </w:r>
             <w:r>
               <w:rPr>
@@ -525,7 +525,7 @@
               <w:lang w:eastAsia="fr-FR"/>
             </w:rPr>
           </w:pPr>
-          <w:hyperlink w:anchor="_Toc74230126" w:history="1">
+          <w:hyperlink w:anchor="_Toc74912722" w:history="1">
             <w:r>
               <w:rPr>
                 <w:rStyle w:val="Lienhypertexte"/>
@@ -552,7 +552,7 @@
                 <w:noProof/>
                 <w:webHidden/>
               </w:rPr>
-              <w:instrText xml:space="preserve"> PAGEREF _Toc74230126 \h </w:instrText>
+              <w:instrText xml:space="preserve"> PAGEREF _Toc74912722 \h </w:instrText>
             </w:r>
             <w:r>
               <w:rPr>
@@ -595,7 +595,7 @@
               <w:lang w:eastAsia="fr-FR"/>
             </w:rPr>
           </w:pPr>
-          <w:hyperlink w:anchor="_Toc74230127" w:history="1">
+          <w:hyperlink w:anchor="_Toc74912723" w:history="1">
             <w:r>
               <w:rPr>
                 <w:rStyle w:val="Lienhypertexte"/>
@@ -623,7 +623,7 @@
                 <w:noProof/>
                 <w:webHidden/>
               </w:rPr>
-              <w:instrText xml:space="preserve"> PAGEREF _Toc74230127 \h </w:instrText>
+              <w:instrText xml:space="preserve"> PAGEREF _Toc74912723 \h </w:instrText>
             </w:r>
             <w:r>
               <w:rPr>
@@ -666,7 +666,7 @@
               <w:lang w:eastAsia="fr-FR"/>
             </w:rPr>
           </w:pPr>
-          <w:hyperlink w:anchor="_Toc74230128" w:history="1">
+          <w:hyperlink w:anchor="_Toc74912724" w:history="1">
             <w:r>
               <w:rPr>
                 <w:rStyle w:val="Lienhypertexte"/>
@@ -693,7 +693,7 @@
                 <w:noProof/>
                 <w:webHidden/>
               </w:rPr>
-              <w:instrText xml:space="preserve"> PAGEREF _Toc74230128 \h </w:instrText>
+              <w:instrText xml:space="preserve"> PAGEREF _Toc74912724 \h </w:instrText>
             </w:r>
             <w:r>
               <w:rPr>
@@ -736,7 +736,7 @@
               <w:lang w:eastAsia="fr-FR"/>
             </w:rPr>
           </w:pPr>
-          <w:hyperlink w:anchor="_Toc74230129" w:history="1">
+          <w:hyperlink w:anchor="_Toc74912725" w:history="1">
             <w:r>
               <w:rPr>
                 <w:rStyle w:val="Lienhypertexte"/>
@@ -763,7 +763,7 @@
                 <w:noProof/>
                 <w:webHidden/>
               </w:rPr>
-              <w:instrText xml:space="preserve"> PAGEREF _Toc74230129 \h </w:instrText>
+              <w:instrText xml:space="preserve"> PAGEREF _Toc74912725 \h </w:instrText>
             </w:r>
             <w:r>
               <w:rPr>
@@ -806,7 +806,7 @@
               <w:lang w:eastAsia="fr-FR"/>
             </w:rPr>
           </w:pPr>
-          <w:hyperlink w:anchor="_Toc74230130" w:history="1">
+          <w:hyperlink w:anchor="_Toc74912726" w:history="1">
             <w:r>
               <w:rPr>
                 <w:rStyle w:val="Lienhypertexte"/>
@@ -833,7 +833,7 @@
                 <w:noProof/>
                 <w:webHidden/>
               </w:rPr>
-              <w:instrText xml:space="preserve"> PAGEREF _Toc74230130 \h </w:instrText>
+              <w:instrText xml:space="preserve"> PAGEREF _Toc74912726 \h </w:instrText>
             </w:r>
             <w:r>
               <w:rPr>
@@ -876,7 +876,7 @@
               <w:lang w:eastAsia="fr-FR"/>
             </w:rPr>
           </w:pPr>
-          <w:hyperlink w:anchor="_Toc74230131" w:history="1">
+          <w:hyperlink w:anchor="_Toc74912727" w:history="1">
             <w:r>
               <w:rPr>
                 <w:rStyle w:val="Lienhypertexte"/>
@@ -903,7 +903,7 @@
                 <w:noProof/>
                 <w:webHidden/>
               </w:rPr>
-              <w:instrText xml:space="preserve"> PAGEREF _Toc74230131 \h </w:instrText>
+              <w:instrText xml:space="preserve"> PAGEREF _Toc74912727 \h </w:instrText>
             </w:r>
             <w:r>
               <w:rPr>
@@ -946,7 +946,7 @@
               <w:lang w:eastAsia="fr-FR"/>
             </w:rPr>
           </w:pPr>
-          <w:hyperlink w:anchor="_Toc74230132" w:history="1">
+          <w:hyperlink w:anchor="_Toc74912728" w:history="1">
             <w:r>
               <w:rPr>
                 <w:rStyle w:val="Lienhypertexte"/>
@@ -973,7 +973,7 @@
                 <w:noProof/>
                 <w:webHidden/>
               </w:rPr>
-              <w:instrText xml:space="preserve"> PAGEREF _Toc74230132 \h </w:instrText>
+              <w:instrText xml:space="preserve"> PAGEREF _Toc74912728 \h </w:instrText>
             </w:r>
             <w:r>
               <w:rPr>
@@ -1016,7 +1016,7 @@
               <w:lang w:eastAsia="fr-FR"/>
             </w:rPr>
           </w:pPr>
-          <w:hyperlink w:anchor="_Toc74230133" w:history="1">
+          <w:hyperlink w:anchor="_Toc74912729" w:history="1">
             <w:r>
               <w:rPr>
                 <w:rStyle w:val="Lienhypertexte"/>
@@ -1043,7 +1043,7 @@
                 <w:noProof/>
                 <w:webHidden/>
               </w:rPr>
-              <w:instrText xml:space="preserve"> PAGEREF _Toc74230133 \h </w:instrText>
+              <w:instrText xml:space="preserve"> PAGEREF _Toc74912729 \h </w:instrText>
             </w:r>
             <w:r>
               <w:rPr>
@@ -1086,7 +1086,7 @@
               <w:lang w:eastAsia="fr-FR"/>
             </w:rPr>
           </w:pPr>
-          <w:hyperlink w:anchor="_Toc74230134" w:history="1">
+          <w:hyperlink w:anchor="_Toc74912730" w:history="1">
             <w:r>
               <w:rPr>
                 <w:rStyle w:val="Lienhypertexte"/>
@@ -1113,7 +1113,7 @@
                 <w:noProof/>
                 <w:webHidden/>
               </w:rPr>
-              <w:instrText xml:space="preserve"> PAGEREF _Toc74230134 \h </w:instrText>
+              <w:instrText xml:space="preserve"> PAGEREF _Toc74912730 \h </w:instrText>
             </w:r>
             <w:r>
               <w:rPr>
@@ -1156,7 +1156,7 @@
               <w:lang w:eastAsia="fr-FR"/>
             </w:rPr>
           </w:pPr>
-          <w:hyperlink w:anchor="_Toc74230135" w:history="1">
+          <w:hyperlink w:anchor="_Toc74912731" w:history="1">
             <w:r>
               <w:rPr>
                 <w:rStyle w:val="Lienhypertexte"/>
@@ -1183,7 +1183,7 @@
                 <w:noProof/>
                 <w:webHidden/>
               </w:rPr>
-              <w:instrText xml:space="preserve"> PAGEREF _Toc74230135 \h </w:instrText>
+              <w:instrText xml:space="preserve"> PAGEREF _Toc74912731 \h </w:instrText>
             </w:r>
             <w:r>
               <w:rPr>
@@ -1226,7 +1226,7 @@
               <w:lang w:eastAsia="fr-FR"/>
             </w:rPr>
           </w:pPr>
-          <w:hyperlink w:anchor="_Toc74230136" w:history="1">
+          <w:hyperlink w:anchor="_Toc74912732" w:history="1">
             <w:r>
               <w:rPr>
                 <w:rStyle w:val="Lienhypertexte"/>
@@ -1254,7 +1254,7 @@
                 <w:noProof/>
                 <w:webHidden/>
               </w:rPr>
-              <w:instrText xml:space="preserve"> PAGEREF _Toc74230136 \h </w:instrText>
+              <w:instrText xml:space="preserve"> PAGEREF _Toc74912732 \h </w:instrText>
             </w:r>
             <w:r>
               <w:rPr>
@@ -1297,7 +1297,7 @@
               <w:lang w:eastAsia="fr-FR"/>
             </w:rPr>
           </w:pPr>
-          <w:hyperlink w:anchor="_Toc74230137" w:history="1">
+          <w:hyperlink w:anchor="_Toc74912733" w:history="1">
             <w:r>
               <w:rPr>
                 <w:rStyle w:val="Lienhypertexte"/>
@@ -1324,7 +1324,7 @@
                 <w:noProof/>
                 <w:webHidden/>
               </w:rPr>
-              <w:instrText xml:space="preserve"> PAGEREF _Toc74230137 \h </w:instrText>
+              <w:instrText xml:space="preserve"> PAGEREF _Toc74912733 \h </w:instrText>
             </w:r>
             <w:r>
               <w:rPr>
@@ -1367,7 +1367,7 @@
               <w:lang w:eastAsia="fr-FR"/>
             </w:rPr>
           </w:pPr>
-          <w:hyperlink w:anchor="_Toc74230138" w:history="1">
+          <w:hyperlink w:anchor="_Toc74912734" w:history="1">
             <w:r>
               <w:rPr>
                 <w:rStyle w:val="Lienhypertexte"/>
@@ -1394,7 +1394,7 @@
                 <w:noProof/>
                 <w:webHidden/>
               </w:rPr>
-              <w:instrText xml:space="preserve"> PAGEREF _Toc74230138 \h </w:instrText>
+              <w:instrText xml:space="preserve"> PAGEREF _Toc74912734 \h </w:instrText>
             </w:r>
             <w:r>
               <w:rPr>
@@ -1437,7 +1437,7 @@
               <w:lang w:eastAsia="fr-FR"/>
             </w:rPr>
           </w:pPr>
-          <w:hyperlink w:anchor="_Toc74230139" w:history="1">
+          <w:hyperlink w:anchor="_Toc74912735" w:history="1">
             <w:r>
               <w:rPr>
                 <w:rStyle w:val="Lienhypertexte"/>
@@ -1464,7 +1464,7 @@
                 <w:noProof/>
                 <w:webHidden/>
               </w:rPr>
-              <w:instrText xml:space="preserve"> PAGEREF _Toc74230139 \h </w:instrText>
+              <w:instrText xml:space="preserve"> PAGEREF _Toc74912735 \h </w:instrText>
             </w:r>
             <w:r>
               <w:rPr>
@@ -1507,7 +1507,7 @@
               <w:lang w:eastAsia="fr-FR"/>
             </w:rPr>
           </w:pPr>
-          <w:hyperlink w:anchor="_Toc74230140" w:history="1">
+          <w:hyperlink w:anchor="_Toc74912736" w:history="1">
             <w:r>
               <w:rPr>
                 <w:rStyle w:val="Lienhypertexte"/>
@@ -1534,7 +1534,7 @@
                 <w:noProof/>
                 <w:webHidden/>
               </w:rPr>
-              <w:instrText xml:space="preserve"> PAGEREF _Toc74230140 \h </w:instrText>
+              <w:instrText xml:space="preserve"> PAGEREF _Toc74912736 \h </w:instrText>
             </w:r>
             <w:r>
               <w:rPr>
@@ -1577,7 +1577,7 @@
               <w:lang w:eastAsia="fr-FR"/>
             </w:rPr>
           </w:pPr>
-          <w:hyperlink w:anchor="_Toc74230141" w:history="1">
+          <w:hyperlink w:anchor="_Toc74912737" w:history="1">
             <w:r>
               <w:rPr>
                 <w:noProof/>
@@ -1615,7 +1615,7 @@
                 <w:noProof/>
                 <w:webHidden/>
               </w:rPr>
-              <w:instrText xml:space="preserve"> PAGEREF _Toc74230141 \h </w:instrText>
+              <w:instrText xml:space="preserve"> PAGEREF _Toc74912737 \h </w:instrText>
             </w:r>
             <w:r>
               <w:rPr>
@@ -1658,7 +1658,7 @@
               <w:lang w:eastAsia="fr-FR"/>
             </w:rPr>
           </w:pPr>
-          <w:hyperlink w:anchor="_Toc74230142" w:history="1">
+          <w:hyperlink w:anchor="_Toc74912738" w:history="1">
             <w:r>
               <w:rPr>
                 <w:rStyle w:val="Lienhypertexte"/>
@@ -1668,7 +1668,7 @@
                 <wp:inline distT="0" distB="0" distL="0" distR="0" wp14:anchorId="5F16CFA7" wp14:editId="09293022">
                   <wp:extent cx="1990725" cy="228600"/>
                   <wp:effectExtent l="0" t="0" r="9525" b="0"/>
-                  <wp:docPr id="294" name="Image 294"/>
+                  <wp:docPr id="12" name="Image 12"/>
                   <wp:cNvGraphicFramePr>
                     <a:graphicFrameLocks xmlns:a="http://schemas.openxmlformats.org/drawingml/2006/main" noChangeAspect="1"/>
                   </wp:cNvGraphicFramePr>
@@ -1726,7 +1726,7 @@
                 <w:noProof/>
                 <w:webHidden/>
               </w:rPr>
-              <w:instrText xml:space="preserve"> PAGEREF _Toc74230142 \h </w:instrText>
+              <w:instrText xml:space="preserve"> PAGEREF _Toc74912738 \h </w:instrText>
             </w:r>
             <w:r>
               <w:rPr>
@@ -1769,7 +1769,7 @@
               <w:lang w:eastAsia="fr-FR"/>
             </w:rPr>
           </w:pPr>
-          <w:hyperlink w:anchor="_Toc74230143" w:history="1">
+          <w:hyperlink w:anchor="_Toc74912739" w:history="1">
             <w:r>
               <w:rPr>
                 <w:rStyle w:val="Lienhypertexte"/>
@@ -1779,7 +1779,7 @@
                 <wp:inline distT="0" distB="0" distL="0" distR="0" wp14:anchorId="261B0C00" wp14:editId="2CD8D9C8">
                   <wp:extent cx="1143000" cy="200025"/>
                   <wp:effectExtent l="0" t="0" r="0" b="9525"/>
-                  <wp:docPr id="295" name="Image 295"/>
+                  <wp:docPr id="15" name="Image 15"/>
                   <wp:cNvGraphicFramePr>
                     <a:graphicFrameLocks xmlns:a="http://schemas.openxmlformats.org/drawingml/2006/main" noChangeAspect="1"/>
                   </wp:cNvGraphicFramePr>
@@ -1837,7 +1837,7 @@
                 <w:noProof/>
                 <w:webHidden/>
               </w:rPr>
-              <w:instrText xml:space="preserve"> PAGEREF _Toc74230143 \h </w:instrText>
+              <w:instrText xml:space="preserve"> PAGEREF _Toc74912739 \h </w:instrText>
             </w:r>
             <w:r>
               <w:rPr>
@@ -1880,7 +1880,7 @@
               <w:lang w:eastAsia="fr-FR"/>
             </w:rPr>
           </w:pPr>
-          <w:hyperlink w:anchor="_Toc74230144" w:history="1">
+          <w:hyperlink w:anchor="_Toc74912740" w:history="1">
             <w:r>
               <w:rPr>
                 <w:rStyle w:val="Lienhypertexte"/>
@@ -1890,7 +1890,7 @@
                 <wp:inline distT="0" distB="0" distL="0" distR="0" wp14:anchorId="4AB5443B" wp14:editId="270755D7">
                   <wp:extent cx="552450" cy="209550"/>
                   <wp:effectExtent l="0" t="0" r="0" b="0"/>
-                  <wp:docPr id="296" name="Image 296"/>
+                  <wp:docPr id="18" name="Image 18"/>
                   <wp:cNvGraphicFramePr>
                     <a:graphicFrameLocks xmlns:a="http://schemas.openxmlformats.org/drawingml/2006/main" noChangeAspect="1"/>
                   </wp:cNvGraphicFramePr>
@@ -1948,7 +1948,7 @@
                 <w:noProof/>
                 <w:webHidden/>
               </w:rPr>
-              <w:instrText xml:space="preserve"> PAGEREF _Toc74230144 \h </w:instrText>
+              <w:instrText xml:space="preserve"> PAGEREF _Toc74912740 \h </w:instrText>
             </w:r>
             <w:r>
               <w:rPr>
@@ -1991,7 +1991,7 @@
               <w:lang w:eastAsia="fr-FR"/>
             </w:rPr>
           </w:pPr>
-          <w:hyperlink w:anchor="_Toc74230145" w:history="1">
+          <w:hyperlink w:anchor="_Toc74912741" w:history="1">
             <w:r>
               <w:rPr>
                 <w:noProof/>
@@ -2018,7 +2018,7 @@
                 <wp:inline distT="0" distB="0" distL="0" distR="0" wp14:anchorId="2F3DF13E" wp14:editId="765CA5BF">
                   <wp:extent cx="226800" cy="226800"/>
                   <wp:effectExtent l="0" t="0" r="1905" b="1905"/>
-                  <wp:docPr id="297" name="Image 297"/>
+                  <wp:docPr id="19" name="Image 19"/>
                   <wp:cNvGraphicFramePr>
                     <a:graphicFrameLocks xmlns:a="http://schemas.openxmlformats.org/drawingml/2006/main" noChangeAspect="1"/>
                   </wp:cNvGraphicFramePr>
@@ -2082,7 +2082,7 @@
                 <w:noProof/>
                 <w:webHidden/>
               </w:rPr>
-              <w:instrText xml:space="preserve"> PAGEREF _Toc74230145 \h </w:instrText>
+              <w:instrText xml:space="preserve"> PAGEREF _Toc74912741 \h </w:instrText>
             </w:r>
             <w:r>
               <w:rPr>
@@ -2125,7 +2125,7 @@
               <w:lang w:eastAsia="fr-FR"/>
             </w:rPr>
           </w:pPr>
-          <w:hyperlink w:anchor="_Toc74230146" w:history="1">
+          <w:hyperlink w:anchor="_Toc74912742" w:history="1">
             <w:r>
               <w:rPr>
                 <w:rStyle w:val="Lienhypertexte"/>
@@ -2135,7 +2135,7 @@
                 <wp:inline distT="0" distB="0" distL="0" distR="0" wp14:anchorId="0394AA90" wp14:editId="796001FE">
                   <wp:extent cx="226800" cy="226800"/>
                   <wp:effectExtent l="0" t="0" r="1905" b="1905"/>
-                  <wp:docPr id="298" name="Image 298"/>
+                  <wp:docPr id="21" name="Image 21"/>
                   <wp:cNvGraphicFramePr>
                     <a:graphicFrameLocks xmlns:a="http://schemas.openxmlformats.org/drawingml/2006/main" noChangeAspect="1"/>
                   </wp:cNvGraphicFramePr>
@@ -2199,7 +2199,7 @@
                 <w:noProof/>
                 <w:webHidden/>
               </w:rPr>
-              <w:instrText xml:space="preserve"> PAGEREF _Toc74230146 \h </w:instrText>
+              <w:instrText xml:space="preserve"> PAGEREF _Toc74912742 \h </w:instrText>
             </w:r>
             <w:r>
               <w:rPr>
@@ -2242,7 +2242,7 @@
               <w:lang w:eastAsia="fr-FR"/>
             </w:rPr>
           </w:pPr>
-          <w:hyperlink w:anchor="_Toc74230147" w:history="1">
+          <w:hyperlink w:anchor="_Toc74912743" w:history="1">
             <w:r>
               <w:rPr>
                 <w:rStyle w:val="Lienhypertexte"/>
@@ -2252,7 +2252,7 @@
                 <wp:inline distT="0" distB="0" distL="0" distR="0" wp14:anchorId="6D715939" wp14:editId="3078D472">
                   <wp:extent cx="1238250" cy="219075"/>
                   <wp:effectExtent l="0" t="0" r="0" b="9525"/>
-                  <wp:docPr id="299" name="Image 299"/>
+                  <wp:docPr id="24" name="Image 24"/>
                   <wp:cNvGraphicFramePr>
                     <a:graphicFrameLocks xmlns:a="http://schemas.openxmlformats.org/drawingml/2006/main" noChangeAspect="1"/>
                   </wp:cNvGraphicFramePr>
@@ -2310,7 +2310,7 @@
                 <w:noProof/>
                 <w:webHidden/>
               </w:rPr>
-              <w:instrText xml:space="preserve"> PAGEREF _Toc74230147 \h </w:instrText>
+              <w:instrText xml:space="preserve"> PAGEREF _Toc74912743 \h </w:instrText>
             </w:r>
             <w:r>
               <w:rPr>
@@ -2353,7 +2353,7 @@
               <w:lang w:eastAsia="fr-FR"/>
             </w:rPr>
           </w:pPr>
-          <w:hyperlink w:anchor="_Toc74230148" w:history="1">
+          <w:hyperlink w:anchor="_Toc74912744" w:history="1">
             <w:r>
               <w:rPr>
                 <w:noProof/>
@@ -2390,7 +2390,7 @@
                 <w:noProof/>
                 <w:webHidden/>
               </w:rPr>
-              <w:instrText xml:space="preserve"> PAGEREF _Toc74230148 \h </w:instrText>
+              <w:instrText xml:space="preserve"> PAGEREF _Toc74912744 \h </w:instrText>
             </w:r>
             <w:r>
               <w:rPr>
@@ -2433,7 +2433,7 @@
               <w:lang w:eastAsia="fr-FR"/>
             </w:rPr>
           </w:pPr>
-          <w:hyperlink w:anchor="_Toc74230149" w:history="1">
+          <w:hyperlink w:anchor="_Toc74912745" w:history="1">
             <w:r>
               <w:rPr>
                 <w:noProof/>
@@ -2470,7 +2470,7 @@
                 <w:noProof/>
                 <w:webHidden/>
               </w:rPr>
-              <w:instrText xml:space="preserve"> PAGEREF _Toc74230149 \h </w:instrText>
+              <w:instrText xml:space="preserve"> PAGEREF _Toc74912745 \h </w:instrText>
             </w:r>
             <w:r>
               <w:rPr>
@@ -2513,7 +2513,7 @@
               <w:lang w:eastAsia="fr-FR"/>
             </w:rPr>
           </w:pPr>
-          <w:hyperlink w:anchor="_Toc74230150" w:history="1">
+          <w:hyperlink w:anchor="_Toc74912746" w:history="1">
             <w:r>
               <w:rPr>
                 <w:rStyle w:val="Lienhypertexte"/>
@@ -2523,7 +2523,7 @@
                 <wp:inline distT="0" distB="0" distL="0" distR="0" wp14:anchorId="18D7326B" wp14:editId="12B5E05B">
                   <wp:extent cx="771525" cy="200025"/>
                   <wp:effectExtent l="0" t="0" r="9525" b="9525"/>
-                  <wp:docPr id="300" name="Image 300"/>
+                  <wp:docPr id="27" name="Image 27"/>
                   <wp:cNvGraphicFramePr>
                     <a:graphicFrameLocks xmlns:a="http://schemas.openxmlformats.org/drawingml/2006/main" noChangeAspect="1"/>
                   </wp:cNvGraphicFramePr>
@@ -2581,7 +2581,7 @@
                 <w:noProof/>
                 <w:webHidden/>
               </w:rPr>
-              <w:instrText xml:space="preserve"> PAGEREF _Toc74230150 \h </w:instrText>
+              <w:instrText xml:space="preserve"> PAGEREF _Toc74912746 \h </w:instrText>
             </w:r>
             <w:r>
               <w:rPr>
@@ -2624,7 +2624,7 @@
               <w:lang w:eastAsia="fr-FR"/>
             </w:rPr>
           </w:pPr>
-          <w:hyperlink w:anchor="_Toc74230151" w:history="1">
+          <w:hyperlink w:anchor="_Toc74912747" w:history="1">
             <w:r>
               <w:rPr>
                 <w:noProof/>
@@ -2661,7 +2661,7 @@
                 <w:noProof/>
                 <w:webHidden/>
               </w:rPr>
-              <w:instrText xml:space="preserve"> PAGEREF _Toc74230151 \h </w:instrText>
+              <w:instrText xml:space="preserve"> PAGEREF _Toc74912747 \h </w:instrText>
             </w:r>
             <w:r>
               <w:rPr>
@@ -2704,7 +2704,7 @@
               <w:lang w:eastAsia="fr-FR"/>
             </w:rPr>
           </w:pPr>
-          <w:hyperlink w:anchor="_Toc74230152" w:history="1">
+          <w:hyperlink w:anchor="_Toc74912748" w:history="1">
             <w:r>
               <w:rPr>
                 <w:rStyle w:val="Lienhypertexte"/>
@@ -2714,7 +2714,7 @@
                 <wp:inline distT="0" distB="0" distL="0" distR="0" wp14:anchorId="39B193BB" wp14:editId="6C7D2F3E">
                   <wp:extent cx="1428750" cy="161925"/>
                   <wp:effectExtent l="0" t="0" r="0" b="9525"/>
-                  <wp:docPr id="301" name="Image 301"/>
+                  <wp:docPr id="28" name="Image 28"/>
                   <wp:cNvGraphicFramePr>
                     <a:graphicFrameLocks xmlns:a="http://schemas.openxmlformats.org/drawingml/2006/main" noChangeAspect="1"/>
                   </wp:cNvGraphicFramePr>
@@ -2772,7 +2772,7 @@
                 <w:noProof/>
                 <w:webHidden/>
               </w:rPr>
-              <w:instrText xml:space="preserve"> PAGEREF _Toc74230152 \h </w:instrText>
+              <w:instrText xml:space="preserve"> PAGEREF _Toc74912748 \h </w:instrText>
             </w:r>
             <w:r>
               <w:rPr>
@@ -2815,7 +2815,7 @@
               <w:lang w:eastAsia="fr-FR"/>
             </w:rPr>
           </w:pPr>
-          <w:hyperlink w:anchor="_Toc74230153" w:history="1">
+          <w:hyperlink w:anchor="_Toc74912749" w:history="1">
             <w:r>
               <w:rPr>
                 <w:noProof/>
@@ -2852,7 +2852,7 @@
                 <w:noProof/>
                 <w:webHidden/>
               </w:rPr>
-              <w:instrText xml:space="preserve"> PAGEREF _Toc74230153 \h </w:instrText>
+              <w:instrText xml:space="preserve"> PAGEREF _Toc74912749 \h </w:instrText>
             </w:r>
             <w:r>
               <w:rPr>
@@ -2895,7 +2895,7 @@
               <w:lang w:eastAsia="fr-FR"/>
             </w:rPr>
           </w:pPr>
-          <w:hyperlink w:anchor="_Toc74230154" w:history="1">
+          <w:hyperlink w:anchor="_Toc74912750" w:history="1">
             <w:r>
               <w:rPr>
                 <w:rStyle w:val="Lienhypertexte"/>
@@ -2905,7 +2905,7 @@
                 <wp:inline distT="0" distB="0" distL="0" distR="0">
                   <wp:extent cx="230505" cy="230505"/>
                   <wp:effectExtent l="0" t="0" r="0" b="0"/>
-                  <wp:docPr id="302" name="Image 302" descr="C:\Users\patrice\Documents\Development\aqic\aqic\icons\mainmenu.png"/>
+                  <wp:docPr id="29" name="Image 29" descr="C:\Users\patrice\Documents\Development\aqic\aqic\icons\mainmenu.png"/>
                   <wp:cNvGraphicFramePr>
                     <a:graphicFrameLocks xmlns:a="http://schemas.openxmlformats.org/drawingml/2006/main" noChangeAspect="1"/>
                   </wp:cNvGraphicFramePr>
@@ -2976,7 +2976,7 @@
                 <w:noProof/>
                 <w:webHidden/>
               </w:rPr>
-              <w:instrText xml:space="preserve"> PAGEREF _Toc74230154 \h </w:instrText>
+              <w:instrText xml:space="preserve"> PAGEREF _Toc74912750 \h </w:instrText>
             </w:r>
             <w:r>
               <w:rPr>
@@ -3019,7 +3019,7 @@
               <w:lang w:eastAsia="fr-FR"/>
             </w:rPr>
           </w:pPr>
-          <w:hyperlink w:anchor="_Toc74230155" w:history="1">
+          <w:hyperlink w:anchor="_Toc74912751" w:history="1">
             <w:r>
               <w:rPr>
                 <w:rStyle w:val="Lienhypertexte"/>
@@ -3029,7 +3029,7 @@
                 <wp:inline distT="0" distB="0" distL="0" distR="0" wp14:anchorId="39EEC316" wp14:editId="17BEE84E">
                   <wp:extent cx="226800" cy="226800"/>
                   <wp:effectExtent l="0" t="0" r="1905" b="1905"/>
-                  <wp:docPr id="303" name="Image 303"/>
+                  <wp:docPr id="30" name="Image 30"/>
                   <wp:cNvGraphicFramePr>
                     <a:graphicFrameLocks xmlns:a="http://schemas.openxmlformats.org/drawingml/2006/main" noChangeAspect="1"/>
                   </wp:cNvGraphicFramePr>
@@ -3093,7 +3093,7 @@
                 <w:noProof/>
                 <w:webHidden/>
               </w:rPr>
-              <w:instrText xml:space="preserve"> PAGEREF _Toc74230155 \h </w:instrText>
+              <w:instrText xml:space="preserve"> PAGEREF _Toc74912751 \h </w:instrText>
             </w:r>
             <w:r>
               <w:rPr>
@@ -3136,7 +3136,7 @@
               <w:lang w:eastAsia="fr-FR"/>
             </w:rPr>
           </w:pPr>
-          <w:hyperlink w:anchor="_Toc74230156" w:history="1">
+          <w:hyperlink w:anchor="_Toc74912752" w:history="1">
             <w:r>
               <w:rPr>
                 <w:rStyle w:val="Lienhypertexte"/>
@@ -3146,7 +3146,7 @@
                 <wp:inline distT="0" distB="0" distL="0" distR="0" wp14:anchorId="11E2AC7D" wp14:editId="3FFFFB12">
                   <wp:extent cx="226800" cy="226800"/>
                   <wp:effectExtent l="0" t="0" r="1905" b="1905"/>
-                  <wp:docPr id="304" name="Image 304"/>
+                  <wp:docPr id="31" name="Image 31"/>
                   <wp:cNvGraphicFramePr>
                     <a:graphicFrameLocks xmlns:a="http://schemas.openxmlformats.org/drawingml/2006/main" noChangeAspect="1"/>
                   </wp:cNvGraphicFramePr>
@@ -3210,7 +3210,7 @@
                 <w:noProof/>
                 <w:webHidden/>
               </w:rPr>
-              <w:instrText xml:space="preserve"> PAGEREF _Toc74230156 \h </w:instrText>
+              <w:instrText xml:space="preserve"> PAGEREF _Toc74912752 \h </w:instrText>
             </w:r>
             <w:r>
               <w:rPr>
@@ -3253,7 +3253,7 @@
               <w:lang w:eastAsia="fr-FR"/>
             </w:rPr>
           </w:pPr>
-          <w:hyperlink w:anchor="_Toc74230157" w:history="1">
+          <w:hyperlink w:anchor="_Toc74912753" w:history="1">
             <w:r>
               <w:rPr>
                 <w:rStyle w:val="Lienhypertexte"/>
@@ -3263,7 +3263,7 @@
                 <wp:inline distT="0" distB="0" distL="0" distR="0" wp14:anchorId="5A4FBC33" wp14:editId="3FF3E87D">
                   <wp:extent cx="226800" cy="226800"/>
                   <wp:effectExtent l="0" t="0" r="1905" b="1905"/>
-                  <wp:docPr id="305" name="Image 305"/>
+                  <wp:docPr id="224" name="Image 224"/>
                   <wp:cNvGraphicFramePr>
                     <a:graphicFrameLocks xmlns:a="http://schemas.openxmlformats.org/drawingml/2006/main" noChangeAspect="1"/>
                   </wp:cNvGraphicFramePr>
@@ -3327,7 +3327,7 @@
                 <w:noProof/>
                 <w:webHidden/>
               </w:rPr>
-              <w:instrText xml:space="preserve"> PAGEREF _Toc74230157 \h </w:instrText>
+              <w:instrText xml:space="preserve"> PAGEREF _Toc74912753 \h </w:instrText>
             </w:r>
             <w:r>
               <w:rPr>
@@ -3370,7 +3370,7 @@
               <w:lang w:eastAsia="fr-FR"/>
             </w:rPr>
           </w:pPr>
-          <w:hyperlink w:anchor="_Toc74230158" w:history="1">
+          <w:hyperlink w:anchor="_Toc74912754" w:history="1">
             <w:r>
               <w:rPr>
                 <w:rStyle w:val="Lienhypertexte"/>
@@ -3380,7 +3380,7 @@
                 <wp:inline distT="0" distB="0" distL="0" distR="0" wp14:anchorId="0B2AD5D6" wp14:editId="055A1EBB">
                   <wp:extent cx="226800" cy="226800"/>
                   <wp:effectExtent l="0" t="0" r="1905" b="1905"/>
-                  <wp:docPr id="306" name="Image 306"/>
+                  <wp:docPr id="225" name="Image 225"/>
                   <wp:cNvGraphicFramePr>
                     <a:graphicFrameLocks xmlns:a="http://schemas.openxmlformats.org/drawingml/2006/main" noChangeAspect="1"/>
                   </wp:cNvGraphicFramePr>
@@ -3444,7 +3444,7 @@
                 <w:noProof/>
                 <w:webHidden/>
               </w:rPr>
-              <w:instrText xml:space="preserve"> PAGEREF _Toc74230158 \h </w:instrText>
+              <w:instrText xml:space="preserve"> PAGEREF _Toc74912754 \h </w:instrText>
             </w:r>
             <w:r>
               <w:rPr>
@@ -3487,7 +3487,7 @@
               <w:lang w:eastAsia="fr-FR"/>
             </w:rPr>
           </w:pPr>
-          <w:hyperlink w:anchor="_Toc74230159" w:history="1">
+          <w:hyperlink w:anchor="_Toc74912755" w:history="1">
             <w:r>
               <w:rPr>
                 <w:rStyle w:val="Lienhypertexte"/>
@@ -3497,7 +3497,7 @@
                 <wp:inline distT="0" distB="0" distL="0" distR="0" wp14:anchorId="6D5990F2" wp14:editId="201A89C7">
                   <wp:extent cx="226800" cy="226800"/>
                   <wp:effectExtent l="0" t="0" r="1905" b="1905"/>
-                  <wp:docPr id="307" name="Image 307"/>
+                  <wp:docPr id="226" name="Image 226"/>
                   <wp:cNvGraphicFramePr>
                     <a:graphicFrameLocks xmlns:a="http://schemas.openxmlformats.org/drawingml/2006/main" noChangeAspect="1"/>
                   </wp:cNvGraphicFramePr>
@@ -3561,7 +3561,7 @@
                 <w:noProof/>
                 <w:webHidden/>
               </w:rPr>
-              <w:instrText xml:space="preserve"> PAGEREF _Toc74230159 \h </w:instrText>
+              <w:instrText xml:space="preserve"> PAGEREF _Toc74912755 \h </w:instrText>
             </w:r>
             <w:r>
               <w:rPr>
@@ -3604,7 +3604,7 @@
               <w:lang w:eastAsia="fr-FR"/>
             </w:rPr>
           </w:pPr>
-          <w:hyperlink w:anchor="_Toc74230160" w:history="1">
+          <w:hyperlink w:anchor="_Toc74912756" w:history="1">
             <w:r>
               <w:rPr>
                 <w:rStyle w:val="Lienhypertexte"/>
@@ -3614,7 +3614,7 @@
                 <wp:inline distT="0" distB="0" distL="0" distR="0" wp14:anchorId="3524667E" wp14:editId="507CC963">
                   <wp:extent cx="226800" cy="226800"/>
                   <wp:effectExtent l="0" t="0" r="1905" b="1905"/>
-                  <wp:docPr id="308" name="Image 308"/>
+                  <wp:docPr id="227" name="Image 227"/>
                   <wp:cNvGraphicFramePr>
                     <a:graphicFrameLocks xmlns:a="http://schemas.openxmlformats.org/drawingml/2006/main" noChangeAspect="1"/>
                   </wp:cNvGraphicFramePr>
@@ -3678,7 +3678,7 @@
                 <w:noProof/>
                 <w:webHidden/>
               </w:rPr>
-              <w:instrText xml:space="preserve"> PAGEREF _Toc74230160 \h </w:instrText>
+              <w:instrText xml:space="preserve"> PAGEREF _Toc74912756 \h </w:instrText>
             </w:r>
             <w:r>
               <w:rPr>
@@ -3721,7 +3721,7 @@
               <w:lang w:eastAsia="fr-FR"/>
             </w:rPr>
           </w:pPr>
-          <w:hyperlink w:anchor="_Toc74230161" w:history="1">
+          <w:hyperlink w:anchor="_Toc74912757" w:history="1">
             <w:r>
               <w:rPr>
                 <w:rStyle w:val="Lienhypertexte"/>
@@ -3731,7 +3731,7 @@
                 <wp:inline distT="0" distB="0" distL="0" distR="0" wp14:anchorId="5E46BE18" wp14:editId="5AF78478">
                   <wp:extent cx="230400" cy="230400"/>
                   <wp:effectExtent l="0" t="0" r="0" b="0"/>
-                  <wp:docPr id="309" name="Image 309"/>
+                  <wp:docPr id="228" name="Image 228"/>
                   <wp:cNvGraphicFramePr>
                     <a:graphicFrameLocks xmlns:a="http://schemas.openxmlformats.org/drawingml/2006/main" noChangeAspect="1"/>
                   </wp:cNvGraphicFramePr>
@@ -3795,7 +3795,7 @@
                 <w:noProof/>
                 <w:webHidden/>
               </w:rPr>
-              <w:instrText xml:space="preserve"> PAGEREF _Toc74230161 \h </w:instrText>
+              <w:instrText xml:space="preserve"> PAGEREF _Toc74912757 \h </w:instrText>
             </w:r>
             <w:r>
               <w:rPr>
@@ -3838,7 +3838,7 @@
               <w:lang w:eastAsia="fr-FR"/>
             </w:rPr>
           </w:pPr>
-          <w:hyperlink w:anchor="_Toc74230162" w:history="1">
+          <w:hyperlink w:anchor="_Toc74912758" w:history="1">
             <w:r>
               <w:rPr>
                 <w:rStyle w:val="Lienhypertexte"/>
@@ -3848,7 +3848,7 @@
                 <wp:inline distT="0" distB="0" distL="0" distR="0" wp14:anchorId="64A1E30E" wp14:editId="31908CC5">
                   <wp:extent cx="226800" cy="226800"/>
                   <wp:effectExtent l="0" t="0" r="1905" b="1905"/>
-                  <wp:docPr id="310" name="Image 310"/>
+                  <wp:docPr id="229" name="Image 229"/>
                   <wp:cNvGraphicFramePr>
                     <a:graphicFrameLocks xmlns:a="http://schemas.openxmlformats.org/drawingml/2006/main" noChangeAspect="1"/>
                   </wp:cNvGraphicFramePr>
@@ -3912,7 +3912,7 @@
                 <w:noProof/>
                 <w:webHidden/>
               </w:rPr>
-              <w:instrText xml:space="preserve"> PAGEREF _Toc74230162 \h </w:instrText>
+              <w:instrText xml:space="preserve"> PAGEREF _Toc74912758 \h </w:instrText>
             </w:r>
             <w:r>
               <w:rPr>
@@ -3955,7 +3955,7 @@
               <w:lang w:eastAsia="fr-FR"/>
             </w:rPr>
           </w:pPr>
-          <w:hyperlink w:anchor="_Toc74230163" w:history="1">
+          <w:hyperlink w:anchor="_Toc74912759" w:history="1">
             <w:r>
               <w:rPr>
                 <w:rStyle w:val="Lienhypertexte"/>
@@ -3965,7 +3965,7 @@
                 <wp:inline distT="0" distB="0" distL="0" distR="0" wp14:anchorId="11751EA3" wp14:editId="5525081D">
                   <wp:extent cx="230400" cy="230400"/>
                   <wp:effectExtent l="0" t="0" r="0" b="0"/>
-                  <wp:docPr id="311" name="Image 311"/>
+                  <wp:docPr id="230" name="Image 230"/>
                   <wp:cNvGraphicFramePr>
                     <a:graphicFrameLocks xmlns:a="http://schemas.openxmlformats.org/drawingml/2006/main" noChangeAspect="1"/>
                   </wp:cNvGraphicFramePr>
@@ -4029,7 +4029,7 @@
                 <w:noProof/>
                 <w:webHidden/>
               </w:rPr>
-              <w:instrText xml:space="preserve"> PAGEREF _Toc74230163 \h </w:instrText>
+              <w:instrText xml:space="preserve"> PAGEREF _Toc74912759 \h </w:instrText>
             </w:r>
             <w:r>
               <w:rPr>
@@ -4072,7 +4072,7 @@
               <w:lang w:eastAsia="fr-FR"/>
             </w:rPr>
           </w:pPr>
-          <w:hyperlink w:anchor="_Toc74230164" w:history="1">
+          <w:hyperlink w:anchor="_Toc74912760" w:history="1">
             <w:r>
               <w:rPr>
                 <w:rStyle w:val="Lienhypertexte"/>
@@ -4099,7 +4099,7 @@
                 <w:noProof/>
                 <w:webHidden/>
               </w:rPr>
-              <w:instrText xml:space="preserve"> PAGEREF _Toc74230164 \h </w:instrText>
+              <w:instrText xml:space="preserve"> PAGEREF _Toc74912760 \h </w:instrText>
             </w:r>
             <w:r>
               <w:rPr>
@@ -4142,7 +4142,7 @@
               <w:lang w:eastAsia="fr-FR"/>
             </w:rPr>
           </w:pPr>
-          <w:hyperlink w:anchor="_Toc74230165" w:history="1">
+          <w:hyperlink w:anchor="_Toc74912761" w:history="1">
             <w:r>
               <w:rPr>
                 <w:rStyle w:val="Lienhypertexte"/>
@@ -4169,7 +4169,7 @@
                 <w:noProof/>
                 <w:webHidden/>
               </w:rPr>
-              <w:instrText xml:space="preserve"> PAGEREF _Toc74230165 \h </w:instrText>
+              <w:instrText xml:space="preserve"> PAGEREF _Toc74912761 \h </w:instrText>
             </w:r>
             <w:r>
               <w:rPr>
@@ -4212,7 +4212,7 @@
               <w:lang w:eastAsia="fr-FR"/>
             </w:rPr>
           </w:pPr>
-          <w:hyperlink w:anchor="_Toc74230166" w:history="1">
+          <w:hyperlink w:anchor="_Toc74912762" w:history="1">
             <w:r>
               <w:rPr>
                 <w:rStyle w:val="Lienhypertexte"/>
@@ -4239,7 +4239,7 @@
                 <w:noProof/>
                 <w:webHidden/>
               </w:rPr>
-              <w:instrText xml:space="preserve"> PAGEREF _Toc74230166 \h </w:instrText>
+              <w:instrText xml:space="preserve"> PAGEREF _Toc74912762 \h </w:instrText>
             </w:r>
             <w:r>
               <w:rPr>
@@ -4282,7 +4282,7 @@
               <w:lang w:eastAsia="fr-FR"/>
             </w:rPr>
           </w:pPr>
-          <w:hyperlink w:anchor="_Toc74230167" w:history="1">
+          <w:hyperlink w:anchor="_Toc74912763" w:history="1">
             <w:r>
               <w:rPr>
                 <w:rStyle w:val="Lienhypertexte"/>
@@ -4309,7 +4309,7 @@
                 <w:noProof/>
                 <w:webHidden/>
               </w:rPr>
-              <w:instrText xml:space="preserve"> PAGEREF _Toc74230167 \h </w:instrText>
+              <w:instrText xml:space="preserve"> PAGEREF _Toc74912763 \h </w:instrText>
             </w:r>
             <w:r>
               <w:rPr>
@@ -4352,7 +4352,7 @@
               <w:lang w:eastAsia="fr-FR"/>
             </w:rPr>
           </w:pPr>
-          <w:hyperlink w:anchor="_Toc74230168" w:history="1">
+          <w:hyperlink w:anchor="_Toc74912764" w:history="1">
             <w:r>
               <w:rPr>
                 <w:rStyle w:val="Lienhypertexte"/>
@@ -4379,7 +4379,7 @@
                 <w:noProof/>
                 <w:webHidden/>
               </w:rPr>
-              <w:instrText xml:space="preserve"> PAGEREF _Toc74230168 \h </w:instrText>
+              <w:instrText xml:space="preserve"> PAGEREF _Toc74912764 \h </w:instrText>
             </w:r>
             <w:r>
               <w:rPr>
@@ -4441,7 +4441,7 @@
       <w:pPr>
         <w:pStyle w:val="Titre1"/>
       </w:pPr>
-      <w:bookmarkStart w:id="2" w:name="_Toc74230120"/>
+      <w:bookmarkStart w:id="2" w:name="_Toc74912716"/>
       <w:r>
         <w:lastRenderedPageBreak/>
         <w:t>Remerciements</w:t>
@@ -4489,12 +4489,15 @@
       <w:r>
         <w:t xml:space="preserve">Mes remercîments vont aussi aux personnes qui gèrent le site </w:t>
       </w:r>
-      <w:hyperlink r:id="rId33" w:history="1">
+      <w:hyperlink r:id="rId33" w:anchor="admin-express" w:history="1">
         <w:r>
           <w:rPr>
             <w:rStyle w:val="Lienhypertexte"/>
+            <w:rFonts w:ascii="Helvetica" w:hAnsi="Helvetica" w:cs="Helvetica"/>
+            <w:sz w:val="21"/>
+            <w:szCs w:val="21"/>
           </w:rPr>
-          <w:t>https://www.data.gouv.fr/</w:t>
+          <w:t>https://geoservices.ign.fr/documentation/diffusion/telechargement-donnees-libres.html#admin-express</w:t>
         </w:r>
       </w:hyperlink>
       <w:r>
@@ -4591,7 +4594,7 @@
       <w:pPr>
         <w:pStyle w:val="Titre1"/>
       </w:pPr>
-      <w:bookmarkStart w:id="3" w:name="_Toc74230121"/>
+      <w:bookmarkStart w:id="3" w:name="_Toc74912717"/>
       <w:r>
         <w:t>Préambule</w:t>
       </w:r>
@@ -4724,7 +4727,7 @@
       <w:pPr>
         <w:pStyle w:val="Titre1"/>
       </w:pPr>
-      <w:bookmarkStart w:id="4" w:name="_Toc74230122"/>
+      <w:bookmarkStart w:id="4" w:name="_Toc74912718"/>
       <w:r>
         <w:t>Installation</w:t>
       </w:r>
@@ -4847,7 +4850,7 @@
       <w:pPr>
         <w:pStyle w:val="Titre2"/>
       </w:pPr>
-      <w:bookmarkStart w:id="5" w:name="_Toc74230123"/>
+      <w:bookmarkStart w:id="5" w:name="_Toc74912719"/>
       <w:r>
         <w:lastRenderedPageBreak/>
         <w:t>Windows</w:t>
@@ -5148,7 +5151,7 @@
       <w:pPr>
         <w:pStyle w:val="Titre3"/>
       </w:pPr>
-      <w:bookmarkStart w:id="6" w:name="_Toc74230124"/>
+      <w:bookmarkStart w:id="6" w:name="_Toc74912720"/>
       <w:r>
         <w:t>Remarque</w:t>
       </w:r>
@@ -5208,7 +5211,7 @@
       <w:pPr>
         <w:pStyle w:val="Titre2"/>
       </w:pPr>
-      <w:bookmarkStart w:id="7" w:name="_Toc74230125"/>
+      <w:bookmarkStart w:id="7" w:name="_Toc74912721"/>
       <w:r>
         <w:t>Linux</w:t>
       </w:r>
@@ -5218,7 +5221,7 @@
       <w:pPr>
         <w:pStyle w:val="Titre3"/>
       </w:pPr>
-      <w:bookmarkStart w:id="8" w:name="_Toc74230126"/>
+      <w:bookmarkStart w:id="8" w:name="_Toc74912722"/>
       <w:r>
         <w:t>Linux base Debian</w:t>
       </w:r>
@@ -5452,7 +5455,7 @@
           <w:lang w:val="en-GB"/>
         </w:rPr>
       </w:pPr>
-      <w:bookmarkStart w:id="9" w:name="_Toc74230127"/>
+      <w:bookmarkStart w:id="9" w:name="_Toc74912723"/>
       <w:r>
         <w:rPr>
           <w:lang w:val="en-GB"/>
@@ -5690,7 +5693,7 @@
       <w:pPr>
         <w:pStyle w:val="Titre3"/>
       </w:pPr>
-      <w:bookmarkStart w:id="10" w:name="_Toc74230128"/>
+      <w:bookmarkStart w:id="10" w:name="_Toc74912724"/>
       <w:r>
         <w:t>Autre</w:t>
       </w:r>
@@ -5824,7 +5827,7 @@
       <w:pPr>
         <w:pStyle w:val="Titre3"/>
       </w:pPr>
-      <w:bookmarkStart w:id="11" w:name="_Toc74230129"/>
+      <w:bookmarkStart w:id="11" w:name="_Toc74912725"/>
       <w:r>
         <w:t>Remarque</w:t>
       </w:r>
@@ -5893,7 +5896,7 @@
       <w:pPr>
         <w:pStyle w:val="Titre2"/>
       </w:pPr>
-      <w:bookmarkStart w:id="12" w:name="_Toc74230130"/>
+      <w:bookmarkStart w:id="12" w:name="_Toc74912726"/>
       <w:proofErr w:type="spellStart"/>
       <w:r>
         <w:t>MacOS</w:t>
@@ -6203,7 +6206,7 @@
       <w:pPr>
         <w:pStyle w:val="Titre3"/>
       </w:pPr>
-      <w:bookmarkStart w:id="13" w:name="_Toc74230131"/>
+      <w:bookmarkStart w:id="13" w:name="_Toc74912727"/>
       <w:r>
         <w:t>Remarque</w:t>
       </w:r>
@@ -6263,7 +6266,7 @@
       <w:pPr>
         <w:pStyle w:val="Titre1"/>
       </w:pPr>
-      <w:bookmarkStart w:id="14" w:name="_Toc74230132"/>
+      <w:bookmarkStart w:id="14" w:name="_Toc74912728"/>
       <w:r>
         <w:t>Désinstallation</w:t>
       </w:r>
@@ -6273,7 +6276,7 @@
       <w:pPr>
         <w:pStyle w:val="Titre2"/>
       </w:pPr>
-      <w:bookmarkStart w:id="15" w:name="_Toc74230133"/>
+      <w:bookmarkStart w:id="15" w:name="_Toc74912729"/>
       <w:r>
         <w:t>Windows</w:t>
       </w:r>
@@ -6297,7 +6300,7 @@
       <w:pPr>
         <w:pStyle w:val="Titre2"/>
       </w:pPr>
-      <w:bookmarkStart w:id="16" w:name="_Toc74230134"/>
+      <w:bookmarkStart w:id="16" w:name="_Toc74912730"/>
       <w:r>
         <w:t>Linux</w:t>
       </w:r>
@@ -6307,7 +6310,7 @@
       <w:pPr>
         <w:pStyle w:val="Titre3"/>
       </w:pPr>
-      <w:bookmarkStart w:id="17" w:name="_Toc74230135"/>
+      <w:bookmarkStart w:id="17" w:name="_Toc74912731"/>
       <w:r>
         <w:t>Linux base Debian</w:t>
       </w:r>
@@ -6478,7 +6481,7 @@
           <w:lang w:val="en-GB"/>
         </w:rPr>
       </w:pPr>
-      <w:bookmarkStart w:id="18" w:name="_Toc74230136"/>
+      <w:bookmarkStart w:id="18" w:name="_Toc74912732"/>
       <w:r>
         <w:rPr>
           <w:lang w:val="en-GB"/>
@@ -6686,7 +6689,7 @@
       <w:pPr>
         <w:pStyle w:val="Titre3"/>
       </w:pPr>
-      <w:bookmarkStart w:id="19" w:name="_Toc74230137"/>
+      <w:bookmarkStart w:id="19" w:name="_Toc74912733"/>
       <w:r>
         <w:t>Autre</w:t>
       </w:r>
@@ -6746,7 +6749,7 @@
       <w:pPr>
         <w:pStyle w:val="Titre2"/>
       </w:pPr>
-      <w:bookmarkStart w:id="20" w:name="_Toc74230138"/>
+      <w:bookmarkStart w:id="20" w:name="_Toc74912734"/>
       <w:proofErr w:type="spellStart"/>
       <w:r>
         <w:t>MacOS</w:t>
@@ -6812,7 +6815,7 @@
       <w:pPr>
         <w:pStyle w:val="Titre1"/>
       </w:pPr>
-      <w:bookmarkStart w:id="21" w:name="_Toc74230139"/>
+      <w:bookmarkStart w:id="21" w:name="_Toc74912735"/>
       <w:r>
         <w:t>Remarque sur l'affichage</w:t>
       </w:r>
@@ -6857,7 +6860,7 @@
       <w:pPr>
         <w:pStyle w:val="Titre1"/>
       </w:pPr>
-      <w:bookmarkStart w:id="22" w:name="_Toc74230140"/>
+      <w:bookmarkStart w:id="22" w:name="_Toc74912736"/>
       <w:r>
         <w:t>Fonctionnement</w:t>
       </w:r>
@@ -7263,30 +7266,58 @@
           <w:noProof/>
           <w:lang w:eastAsia="fr-FR"/>
         </w:rPr>
-        <w:instrText xml:space="preserve"> </w:instrText>
+        <w:instrText xml:space="preserve"> INCLUDEPICTURE  "C:\\Users\\patrice\\Documents\\Development\\aqic\\aqic\\icons\\mainmenu.png" \* MERGEFORMATINET </w:instrText>
       </w:r>
       <w:r>
         <w:rPr>
           <w:noProof/>
           <w:lang w:eastAsia="fr-FR"/>
         </w:rPr>
-        <w:instrText>INCLUDEPICTURE  "C:\\Users\\patrice\\Documents\\Development\\aqic\\aqic\\icons\\mainmenu.png" \* MERGEFORMATINET</w:instrText>
+        <w:fldChar w:fldCharType="separate"/>
       </w:r>
       <w:r>
         <w:rPr>
           <w:noProof/>
           <w:lang w:eastAsia="fr-FR"/>
         </w:rPr>
-        <w:instrText xml:space="preserve"> </w:instrText>
+        <w:fldChar w:fldCharType="begin"/>
       </w:r>
       <w:r>
         <w:rPr>
           <w:noProof/>
           <w:lang w:eastAsia="fr-FR"/>
         </w:rPr>
+        <w:instrText xml:space="preserve"> </w:instrText>
+      </w:r>
+      <w:r>
+        <w:rPr>
+          <w:noProof/>
+          <w:lang w:eastAsia="fr-FR"/>
+        </w:rPr>
+        <w:instrText>INCLUDEPICTURE  "C:\\Users\\patrice\\Documents\\Development\\aqic\\aqic\\icons\\mainmenu.png" \* MERGEFORMATINE</w:instrText>
+      </w:r>
+      <w:r>
+        <w:rPr>
+          <w:noProof/>
+          <w:lang w:eastAsia="fr-FR"/>
+        </w:rPr>
+        <w:instrText>T</w:instrText>
+      </w:r>
+      <w:r>
+        <w:rPr>
+          <w:noProof/>
+          <w:lang w:eastAsia="fr-FR"/>
+        </w:rPr>
+        <w:instrText xml:space="preserve"> </w:instrText>
+      </w:r>
+      <w:r>
+        <w:rPr>
+          <w:noProof/>
+          <w:lang w:eastAsia="fr-FR"/>
+        </w:rPr>
         <w:fldChar w:fldCharType="separate"/>
       </w:r>
-      <w:bookmarkStart w:id="23" w:name="_Toc74230141"/>
+      <w:bookmarkStart w:id="23" w:name="_Toc74912737"/>
       <w:r>
         <w:rPr>
           <w:noProof/>
@@ -7411,6 +7442,13 @@
         <w:fldChar w:fldCharType="end"/>
       </w:r>
       <w:r>
+        <w:rPr>
+          <w:noProof/>
+          <w:lang w:eastAsia="fr-FR"/>
+        </w:rPr>
+        <w:fldChar w:fldCharType="end"/>
+      </w:r>
+      <w:r>
         <w:t>Menu principal</w:t>
       </w:r>
       <w:bookmarkEnd w:id="23"/>
@@ -7439,7 +7477,7 @@
       <w:pPr>
         <w:pStyle w:val="Titre2"/>
       </w:pPr>
-      <w:bookmarkStart w:id="24" w:name="_Toc74230142"/>
+      <w:bookmarkStart w:id="24" w:name="_Toc74912738"/>
       <w:r>
         <w:rPr>
           <w:noProof/>
@@ -7495,7 +7533,7 @@
       <w:pPr>
         <w:pStyle w:val="Titre2"/>
       </w:pPr>
-      <w:bookmarkStart w:id="25" w:name="_Toc74230143"/>
+      <w:bookmarkStart w:id="25" w:name="_Toc74912739"/>
       <w:r>
         <w:rPr>
           <w:noProof/>
@@ -7563,7 +7601,7 @@
       <w:pPr>
         <w:pStyle w:val="Titre2"/>
       </w:pPr>
-      <w:bookmarkStart w:id="26" w:name="_Toc74230144"/>
+      <w:bookmarkStart w:id="26" w:name="_Toc74912740"/>
       <w:r>
         <w:rPr>
           <w:noProof/>
@@ -7619,7 +7657,7 @@
       <w:pPr>
         <w:pStyle w:val="Titre2"/>
       </w:pPr>
-      <w:bookmarkStart w:id="27" w:name="_Toc74230145"/>
+      <w:bookmarkStart w:id="27" w:name="_Toc74912741"/>
       <w:r>
         <w:pict>
           <v:shape id="_x0000_i1026" type="#_x0000_t75" style="width:17.55pt;height:17.55pt;visibility:visible">
@@ -7691,7 +7729,7 @@
       <w:pPr>
         <w:pStyle w:val="Titre2"/>
       </w:pPr>
-      <w:bookmarkStart w:id="28" w:name="_Toc74230146"/>
+      <w:bookmarkStart w:id="28" w:name="_Toc74912742"/>
       <w:r>
         <w:rPr>
           <w:noProof/>
@@ -7755,7 +7793,7 @@
       <w:pPr>
         <w:pStyle w:val="Titre2"/>
       </w:pPr>
-      <w:bookmarkStart w:id="29" w:name="_Toc74230147"/>
+      <w:bookmarkStart w:id="29" w:name="_Toc74912743"/>
       <w:r>
         <w:rPr>
           <w:noProof/>
@@ -7859,7 +7897,7 @@
       <w:pPr>
         <w:pStyle w:val="Titre2"/>
       </w:pPr>
-      <w:bookmarkStart w:id="30" w:name="_Toc74230148"/>
+      <w:bookmarkStart w:id="30" w:name="_Toc74912744"/>
       <w:r>
         <w:pict>
           <v:shape id="_x0000_i1027" type="#_x0000_t75" style="width:17.55pt;height:17.55pt;visibility:visible">
@@ -8158,21 +8196,42 @@
           <w:noProof/>
           <w:lang w:eastAsia="fr-FR"/>
         </w:rPr>
-        <w:instrText xml:space="preserve"> </w:instrText>
+        <w:instrText xml:space="preserve"> INCLUDEPICTURE  "C:\\Users\\patrice\\Documents\\Development\\aqic\\wtools\\icons\\max.png" \* MERGEFORMATINET </w:instrText>
       </w:r>
       <w:r>
         <w:rPr>
           <w:noProof/>
           <w:lang w:eastAsia="fr-FR"/>
         </w:rPr>
-        <w:instrText>INCLUDEPICTURE  "C:\\Users\\patrice\\Documents\\Developmen</w:instrText>
+        <w:fldChar w:fldCharType="separate"/>
       </w:r>
       <w:r>
         <w:rPr>
           <w:noProof/>
           <w:lang w:eastAsia="fr-FR"/>
         </w:rPr>
-        <w:instrText>t\\aqic\\wtools\\icons\\max.png" \* MERGEFORMATINET</w:instrText>
+        <w:fldChar w:fldCharType="begin"/>
+      </w:r>
+      <w:r>
+        <w:rPr>
+          <w:noProof/>
+          <w:lang w:eastAsia="fr-FR"/>
+        </w:rPr>
+        <w:instrText xml:space="preserve"> </w:instrText>
+      </w:r>
+      <w:r>
+        <w:rPr>
+          <w:noProof/>
+          <w:lang w:eastAsia="fr-FR"/>
+        </w:rPr>
+        <w:instrText>INCLUDEPICTURE  "C:\\Users\\patri</w:instrText>
+      </w:r>
+      <w:r>
+        <w:rPr>
+          <w:noProof/>
+          <w:lang w:eastAsia="fr-FR"/>
+        </w:rPr>
+        <w:instrText>ce\\Documents\\Development\\aqic\\wtools\\icons\\max.png" \* MERGEFORMATINET</w:instrText>
       </w:r>
       <w:r>
         <w:rPr>
@@ -8198,6 +8257,13 @@
             <v:imagedata r:id="rId45" r:href="rId46"/>
           </v:shape>
         </w:pict>
+      </w:r>
+      <w:r>
+        <w:rPr>
+          <w:noProof/>
+          <w:lang w:eastAsia="fr-FR"/>
+        </w:rPr>
+        <w:fldChar w:fldCharType="end"/>
       </w:r>
       <w:r>
         <w:rPr>
@@ -8376,7 +8442,7 @@
       <w:pPr>
         <w:pStyle w:val="Titre2"/>
       </w:pPr>
-      <w:bookmarkStart w:id="31" w:name="_Toc74230149"/>
+      <w:bookmarkStart w:id="31" w:name="_Toc74912745"/>
       <w:r>
         <w:pict>
           <v:shape id="_x0000_i1029" type="#_x0000_t75" style="width:18.15pt;height:18.15pt;visibility:visible" o:bullet="t">
@@ -8711,7 +8777,7 @@
       <w:pPr>
         <w:pStyle w:val="Titre2"/>
       </w:pPr>
-      <w:bookmarkStart w:id="32" w:name="_Toc74230150"/>
+      <w:bookmarkStart w:id="32" w:name="_Toc74912746"/>
       <w:r>
         <w:rPr>
           <w:noProof/>
@@ -8767,7 +8833,7 @@
       <w:pPr>
         <w:pStyle w:val="Titre2"/>
       </w:pPr>
-      <w:bookmarkStart w:id="33" w:name="_Toc74230151"/>
+      <w:bookmarkStart w:id="33" w:name="_Toc74912747"/>
       <w:r>
         <w:pict>
           <v:shape id="_x0000_i1030" type="#_x0000_t75" style="width:18.15pt;height:18.15pt;visibility:visible">
@@ -8789,7 +8855,7 @@
       <w:pPr>
         <w:pStyle w:val="Titre2"/>
       </w:pPr>
-      <w:bookmarkStart w:id="34" w:name="_Toc74230152"/>
+      <w:bookmarkStart w:id="34" w:name="_Toc74912748"/>
       <w:r>
         <w:rPr>
           <w:noProof/>
@@ -8852,7 +8918,7 @@
       <w:pPr>
         <w:pStyle w:val="Titre2"/>
       </w:pPr>
-      <w:bookmarkStart w:id="35" w:name="_Toc74230153"/>
+      <w:bookmarkStart w:id="35" w:name="_Toc74912749"/>
       <w:r>
         <w:lastRenderedPageBreak/>
         <w:pict>
@@ -8930,7 +8996,7 @@
       <w:pPr>
         <w:pStyle w:val="Titre2"/>
       </w:pPr>
-      <w:bookmarkStart w:id="36" w:name="_Toc74230154"/>
+      <w:bookmarkStart w:id="36" w:name="_Toc74912750"/>
       <w:r>
         <w:rPr>
           <w:noProof/>
@@ -8999,7 +9065,7 @@
       <w:pPr>
         <w:pStyle w:val="Titre3"/>
       </w:pPr>
-      <w:bookmarkStart w:id="37" w:name="_Toc74230155"/>
+      <w:bookmarkStart w:id="37" w:name="_Toc74912751"/>
       <w:r>
         <w:rPr>
           <w:noProof/>
@@ -9061,7 +9127,7 @@
       <w:pPr>
         <w:pStyle w:val="Titre3"/>
       </w:pPr>
-      <w:bookmarkStart w:id="38" w:name="_Toc74230156"/>
+      <w:bookmarkStart w:id="38" w:name="_Toc74912752"/>
       <w:r>
         <w:rPr>
           <w:noProof/>
@@ -9123,7 +9189,7 @@
       <w:pPr>
         <w:pStyle w:val="Titre3"/>
       </w:pPr>
-      <w:bookmarkStart w:id="39" w:name="_Toc74230157"/>
+      <w:bookmarkStart w:id="39" w:name="_Toc74912753"/>
       <w:r>
         <w:rPr>
           <w:noProof/>
@@ -9191,7 +9257,7 @@
       <w:pPr>
         <w:pStyle w:val="Titre3"/>
       </w:pPr>
-      <w:bookmarkStart w:id="40" w:name="_Toc74230158"/>
+      <w:bookmarkStart w:id="40" w:name="_Toc74912754"/>
       <w:r>
         <w:rPr>
           <w:noProof/>
@@ -9268,7 +9334,7 @@
       <w:pPr>
         <w:pStyle w:val="Titre3"/>
       </w:pPr>
-      <w:bookmarkStart w:id="41" w:name="_Toc74230159"/>
+      <w:bookmarkStart w:id="41" w:name="_Toc74912755"/>
       <w:r>
         <w:rPr>
           <w:noProof/>
@@ -9330,7 +9396,7 @@
       <w:pPr>
         <w:pStyle w:val="Titre3"/>
       </w:pPr>
-      <w:bookmarkStart w:id="42" w:name="_Toc74230160"/>
+      <w:bookmarkStart w:id="42" w:name="_Toc74912756"/>
       <w:r>
         <w:rPr>
           <w:noProof/>
@@ -9867,7 +9933,7 @@
       <w:pPr>
         <w:pStyle w:val="Titre3"/>
       </w:pPr>
-      <w:bookmarkStart w:id="43" w:name="_Toc74230161"/>
+      <w:bookmarkStart w:id="43" w:name="_Toc74912757"/>
       <w:r>
         <w:rPr>
           <w:noProof/>
@@ -9929,7 +9995,7 @@
       <w:pPr>
         <w:pStyle w:val="Titre3"/>
       </w:pPr>
-      <w:bookmarkStart w:id="44" w:name="_Toc74230162"/>
+      <w:bookmarkStart w:id="44" w:name="_Toc74912758"/>
       <w:r>
         <w:rPr>
           <w:noProof/>
@@ -9991,7 +10057,7 @@
       <w:pPr>
         <w:pStyle w:val="Titre3"/>
       </w:pPr>
-      <w:bookmarkStart w:id="45" w:name="_Toc74230163"/>
+      <w:bookmarkStart w:id="45" w:name="_Toc74912759"/>
       <w:r>
         <w:rPr>
           <w:noProof/>
@@ -10053,7 +10119,7 @@
       <w:pPr>
         <w:pStyle w:val="Titre2"/>
       </w:pPr>
-      <w:bookmarkStart w:id="46" w:name="_Toc74230164"/>
+      <w:bookmarkStart w:id="46" w:name="_Toc74912760"/>
       <w:r>
         <w:t>Info-bulles</w:t>
       </w:r>
@@ -10068,7 +10134,7 @@
       <w:pPr>
         <w:pStyle w:val="Titre2"/>
       </w:pPr>
-      <w:bookmarkStart w:id="47" w:name="_Toc74230165"/>
+      <w:bookmarkStart w:id="47" w:name="_Toc74912761"/>
       <w:r>
         <w:lastRenderedPageBreak/>
         <w:t>Détails des communes ou EPCI</w:t>
@@ -10146,7 +10212,7 @@
       <w:pPr>
         <w:pStyle w:val="Titre1"/>
       </w:pPr>
-      <w:bookmarkStart w:id="48" w:name="_Toc74230166"/>
+      <w:bookmarkStart w:id="48" w:name="_Toc74912762"/>
       <w:r>
         <w:t>Sécurité</w:t>
       </w:r>
@@ -10518,7 +10584,7 @@
       <w:pPr>
         <w:pStyle w:val="Titre1"/>
       </w:pPr>
-      <w:bookmarkStart w:id="49" w:name="_Toc74230167"/>
+      <w:bookmarkStart w:id="49" w:name="_Toc74912763"/>
       <w:r>
         <w:t>Langue</w:t>
       </w:r>
@@ -10541,7 +10607,7 @@
       <w:pPr>
         <w:pStyle w:val="Titre1"/>
       </w:pPr>
-      <w:bookmarkStart w:id="50" w:name="_Toc74230168"/>
+      <w:bookmarkStart w:id="50" w:name="_Toc74912764"/>
       <w:r>
         <w:lastRenderedPageBreak/>
         <w:t>Licence</w:t>
@@ -10758,154 +10824,154 @@
         <v:path o:extrusionok="f" gradientshapeok="t" o:connecttype="rect"/>
         <o:lock v:ext="edit" aspectratio="t"/>
       </v:shapetype>
-      <v:shape id="_x0000_i1158" type="#_x0000_t75" style="width:36.3pt;height:36.3pt;visibility:visible" o:bullet="t">
+      <v:shape id="_x0000_i1136" type="#_x0000_t75" style="width:36.3pt;height:36.3pt;visibility:visible" o:bullet="t">
         <v:imagedata r:id="rId1" o:title=""/>
       </v:shape>
     </w:pict>
   </w:numPicBullet>
   <w:numPicBullet w:numPicBulletId="1">
     <w:pict>
-      <v:shape id="_x0000_i1159" type="#_x0000_t75" style="width:23.8pt;height:23.8pt;visibility:visible" o:bullet="t">
+      <v:shape id="_x0000_i1137" type="#_x0000_t75" style="width:23.8pt;height:23.8pt;visibility:visible" o:bullet="t">
         <v:imagedata r:id="rId2" o:title=""/>
       </v:shape>
     </w:pict>
   </w:numPicBullet>
   <w:numPicBullet w:numPicBulletId="2">
     <w:pict>
-      <v:shape id="_x0000_i1160" type="#_x0000_t75" style="width:36.3pt;height:36.3pt;visibility:visible" o:bullet="t">
+      <v:shape id="_x0000_i1138" type="#_x0000_t75" style="width:36.3pt;height:36.3pt;visibility:visible" o:bullet="t">
         <v:imagedata r:id="rId3" o:title=""/>
       </v:shape>
     </w:pict>
   </w:numPicBullet>
   <w:numPicBullet w:numPicBulletId="3">
     <w:pict>
-      <v:shape id="_x0000_i1161" type="#_x0000_t75" style="width:23.8pt;height:23.8pt;visibility:visible" o:bullet="t">
+      <v:shape id="_x0000_i1139" type="#_x0000_t75" style="width:23.8pt;height:23.8pt;visibility:visible" o:bullet="t">
         <v:imagedata r:id="rId4" o:title=""/>
       </v:shape>
     </w:pict>
   </w:numPicBullet>
   <w:numPicBullet w:numPicBulletId="4">
     <w:pict>
-      <v:shape id="_x0000_i1162" type="#_x0000_t75" style="width:36.3pt;height:36.3pt;visibility:visible" o:bullet="t">
+      <v:shape id="_x0000_i1140" type="#_x0000_t75" style="width:36.3pt;height:36.3pt;visibility:visible" o:bullet="t">
         <v:imagedata r:id="rId5" o:title=""/>
       </v:shape>
     </w:pict>
   </w:numPicBullet>
   <w:numPicBullet w:numPicBulletId="5">
     <w:pict>
-      <v:shape id="_x0000_i1163" type="#_x0000_t75" style="width:36.3pt;height:36.3pt;visibility:visible" o:bullet="t">
+      <v:shape id="_x0000_i1141" type="#_x0000_t75" style="width:36.3pt;height:36.3pt;visibility:visible" o:bullet="t">
         <v:imagedata r:id="rId6" o:title=""/>
       </v:shape>
     </w:pict>
   </w:numPicBullet>
   <w:numPicBullet w:numPicBulletId="6">
     <w:pict>
-      <v:shape id="_x0000_i1164" type="#_x0000_t75" style="width:36.3pt;height:36.3pt;visibility:visible" o:bullet="t">
+      <v:shape id="_x0000_i1142" type="#_x0000_t75" style="width:36.3pt;height:36.3pt;visibility:visible" o:bullet="t">
         <v:imagedata r:id="rId7" o:title=""/>
       </v:shape>
     </w:pict>
   </w:numPicBullet>
   <w:numPicBullet w:numPicBulletId="7">
     <w:pict>
-      <v:shape id="_x0000_i1165" type="#_x0000_t75" style="width:36.3pt;height:36.3pt;visibility:visible" o:bullet="t">
+      <v:shape id="_x0000_i1143" type="#_x0000_t75" style="width:36.3pt;height:36.3pt;visibility:visible" o:bullet="t">
         <v:imagedata r:id="rId8" o:title=""/>
       </v:shape>
     </w:pict>
   </w:numPicBullet>
   <w:numPicBullet w:numPicBulletId="8">
     <w:pict>
-      <v:shape id="_x0000_i1166" type="#_x0000_t75" style="width:36.3pt;height:36.3pt;visibility:visible" o:bullet="t">
+      <v:shape id="_x0000_i1144" type="#_x0000_t75" style="width:36.3pt;height:36.3pt;visibility:visible" o:bullet="t">
         <v:imagedata r:id="rId9" o:title=""/>
       </v:shape>
     </w:pict>
   </w:numPicBullet>
   <w:numPicBullet w:numPicBulletId="9">
     <w:pict>
-      <v:shape id="_x0000_i1167" type="#_x0000_t75" style="width:36.3pt;height:36.3pt;visibility:visible" o:bullet="t">
+      <v:shape id="_x0000_i1145" type="#_x0000_t75" style="width:36.3pt;height:36.3pt;visibility:visible" o:bullet="t">
         <v:imagedata r:id="rId10" o:title=""/>
       </v:shape>
     </w:pict>
   </w:numPicBullet>
   <w:numPicBullet w:numPicBulletId="10">
     <w:pict>
-      <v:shape id="_x0000_i1168" type="#_x0000_t75" style="width:36.3pt;height:36.3pt;visibility:visible" o:bullet="t">
+      <v:shape id="_x0000_i1146" type="#_x0000_t75" style="width:36.3pt;height:36.3pt;visibility:visible" o:bullet="t">
         <v:imagedata r:id="rId11" o:title=""/>
       </v:shape>
     </w:pict>
   </w:numPicBullet>
   <w:numPicBullet w:numPicBulletId="11">
     <w:pict>
-      <v:shape id="_x0000_i1169" type="#_x0000_t75" style="width:36.3pt;height:36.3pt;visibility:visible" o:bullet="t">
+      <v:shape id="_x0000_i1147" type="#_x0000_t75" style="width:36.3pt;height:36.3pt;visibility:visible" o:bullet="t">
         <v:imagedata r:id="rId12" o:title=""/>
       </v:shape>
     </w:pict>
   </w:numPicBullet>
   <w:numPicBullet w:numPicBulletId="12">
     <w:pict>
-      <v:shape id="_x0000_i1170" type="#_x0000_t75" style="width:36.3pt;height:36.3pt;visibility:visible" o:bullet="t">
+      <v:shape id="_x0000_i1148" type="#_x0000_t75" style="width:36.3pt;height:36.3pt;visibility:visible" o:bullet="t">
         <v:imagedata r:id="rId13" o:title=""/>
       </v:shape>
     </w:pict>
   </w:numPicBullet>
   <w:numPicBullet w:numPicBulletId="13">
     <w:pict>
-      <v:shape id="_x0000_i1171" type="#_x0000_t75" style="width:36.3pt;height:36.3pt;visibility:visible" o:bullet="t">
+      <v:shape id="_x0000_i1149" type="#_x0000_t75" style="width:36.3pt;height:36.3pt;visibility:visible" o:bullet="t">
         <v:imagedata r:id="rId14" o:title=""/>
       </v:shape>
     </w:pict>
   </w:numPicBullet>
   <w:numPicBullet w:numPicBulletId="14">
     <w:pict>
-      <v:shape id="_x0000_i1172" type="#_x0000_t75" style="width:36.3pt;height:36.3pt;visibility:visible" o:bullet="t">
+      <v:shape id="_x0000_i1150" type="#_x0000_t75" style="width:36.3pt;height:36.3pt;visibility:visible" o:bullet="t">
         <v:imagedata r:id="rId15" o:title=""/>
       </v:shape>
     </w:pict>
   </w:numPicBullet>
   <w:numPicBullet w:numPicBulletId="15">
     <w:pict>
-      <v:shape id="_x0000_i1173" type="#_x0000_t75" style="width:36.3pt;height:36.3pt;visibility:visible" o:bullet="t">
+      <v:shape id="_x0000_i1151" type="#_x0000_t75" style="width:36.3pt;height:36.3pt;visibility:visible" o:bullet="t">
         <v:imagedata r:id="rId16" o:title=""/>
       </v:shape>
     </w:pict>
   </w:numPicBullet>
   <w:numPicBullet w:numPicBulletId="16">
     <w:pict>
-      <v:shape id="_x0000_i1174" type="#_x0000_t75" style="width:36.3pt;height:36.3pt;visibility:visible" o:bullet="t">
+      <v:shape id="_x0000_i1152" type="#_x0000_t75" style="width:36.3pt;height:36.3pt;visibility:visible" o:bullet="t">
         <v:imagedata r:id="rId17" o:title=""/>
       </v:shape>
     </w:pict>
   </w:numPicBullet>
   <w:numPicBullet w:numPicBulletId="17">
     <w:pict>
-      <v:shape id="_x0000_i1175" type="#_x0000_t75" style="width:23.8pt;height:23.8pt;visibility:visible" o:bullet="t">
+      <v:shape id="_x0000_i1153" type="#_x0000_t75" style="width:23.8pt;height:23.8pt;visibility:visible" o:bullet="t">
         <v:imagedata r:id="rId18" o:title=""/>
       </v:shape>
     </w:pict>
   </w:numPicBullet>
   <w:numPicBullet w:numPicBulletId="18">
     <w:pict>
-      <v:shape id="_x0000_i1176" type="#_x0000_t75" style="width:36.3pt;height:36.3pt;visibility:visible" o:bullet="t">
+      <v:shape id="_x0000_i1154" type="#_x0000_t75" style="width:36.3pt;height:36.3pt;visibility:visible" o:bullet="t">
         <v:imagedata r:id="rId19" o:title=""/>
       </v:shape>
     </w:pict>
   </w:numPicBullet>
   <w:numPicBullet w:numPicBulletId="19">
     <w:pict>
-      <v:shape id="_x0000_i1177" type="#_x0000_t75" style="width:36.3pt;height:36.3pt;visibility:visible" o:bullet="t">
+      <v:shape id="_x0000_i1155" type="#_x0000_t75" style="width:36.3pt;height:36.3pt;visibility:visible" o:bullet="t">
         <v:imagedata r:id="rId20" o:title=""/>
       </v:shape>
     </w:pict>
   </w:numPicBullet>
   <w:numPicBullet w:numPicBulletId="20">
     <w:pict>
-      <v:shape id="_x0000_i1178" type="#_x0000_t75" style="width:36.3pt;height:36.3pt;visibility:visible" o:bullet="t">
+      <v:shape id="_x0000_i1156" type="#_x0000_t75" style="width:36.3pt;height:36.3pt;visibility:visible" o:bullet="t">
         <v:imagedata r:id="rId21" o:title=""/>
       </v:shape>
     </w:pict>
   </w:numPicBullet>
   <w:numPicBullet w:numPicBulletId="21">
     <w:pict>
-      <v:shape id="_x0000_i1179" type="#_x0000_t75" style="width:36.3pt;height:36.3pt;visibility:visible" o:bullet="t">
+      <v:shape id="_x0000_i1157" type="#_x0000_t75" style="width:36.3pt;height:36.3pt;visibility:visible" o:bullet="t">
         <v:imagedata r:id="rId22" o:title=""/>
       </v:shape>
     </w:pict>
@@ -16616,7 +16682,7 @@
 </file>
 
 <file path=customXml/itemProps1.xml><?xml version="1.0" encoding="utf-8"?>
-<ds:datastoreItem xmlns:ds="http://schemas.openxmlformats.org/officeDocument/2006/customXml" ds:itemID="{B65E71D3-EF79-4879-8122-974158294849}">
+<ds:datastoreItem xmlns:ds="http://schemas.openxmlformats.org/officeDocument/2006/customXml" ds:itemID="{D118D103-A566-4BB1-AFA0-90B509910EDF}">
   <ds:schemaRefs>
     <ds:schemaRef ds:uri="http://schemas.openxmlformats.org/officeDocument/2006/bibliography"/>
   </ds:schemaRefs>

</xml_diff>

<commit_message>
Add some little changes
</commit_message>
<xml_diff>
--- a/docs/aqic_fr.docx
+++ b/docs/aqic_fr.docx
@@ -27,7 +27,6 @@
           <w:docPartUnique/>
         </w:docPartObj>
       </w:sdtPr>
-      <w:sdtEndPr/>
       <w:sdtContent>
         <w:p>
           <w:pPr>
@@ -58,130 +57,13 @@
           <w:r>
             <w:fldChar w:fldCharType="separate"/>
           </w:r>
-          <w:bookmarkStart w:id="0" w:name="_GoBack"/>
-          <w:bookmarkEnd w:id="0"/>
-          <w:r>
-            <w:rPr>
-              <w:rStyle w:val="Lienhypertexte"/>
-              <w:noProof/>
-            </w:rPr>
-            <w:fldChar w:fldCharType="begin"/>
-          </w:r>
-          <w:r>
-            <w:rPr>
-              <w:rStyle w:val="Lienhypertexte"/>
-              <w:noProof/>
-            </w:rPr>
-            <w:instrText xml:space="preserve"> </w:instrText>
-          </w:r>
-          <w:r>
-            <w:rPr>
-              <w:noProof/>
-            </w:rPr>
-            <w:instrText>HYPERLINK \l "_Toc74912716"</w:instrText>
-          </w:r>
-          <w:r>
-            <w:rPr>
-              <w:rStyle w:val="Lienhypertexte"/>
-              <w:noProof/>
-            </w:rPr>
-            <w:instrText xml:space="preserve"> </w:instrText>
-          </w:r>
-          <w:r>
-            <w:rPr>
-              <w:rStyle w:val="Lienhypertexte"/>
-              <w:noProof/>
-            </w:rPr>
-          </w:r>
-          <w:r>
-            <w:rPr>
-              <w:rStyle w:val="Lienhypertexte"/>
-              <w:noProof/>
-            </w:rPr>
-            <w:fldChar w:fldCharType="separate"/>
-          </w:r>
-          <w:r>
-            <w:rPr>
-              <w:rStyle w:val="Lienhypertexte"/>
-              <w:noProof/>
-            </w:rPr>
-            <w:t>Remerciements</w:t>
-          </w:r>
-          <w:r>
-            <w:rPr>
-              <w:noProof/>
-              <w:webHidden/>
-            </w:rPr>
-            <w:tab/>
-          </w:r>
-          <w:r>
-            <w:rPr>
-              <w:noProof/>
-              <w:webHidden/>
-            </w:rPr>
-            <w:fldChar w:fldCharType="begin"/>
-          </w:r>
-          <w:r>
-            <w:rPr>
-              <w:noProof/>
-              <w:webHidden/>
-            </w:rPr>
-            <w:instrText xml:space="preserve"> PAGEREF _Toc74912716 \h </w:instrText>
-          </w:r>
-          <w:r>
-            <w:rPr>
-              <w:noProof/>
-              <w:webHidden/>
-            </w:rPr>
-          </w:r>
-          <w:r>
-            <w:rPr>
-              <w:noProof/>
-              <w:webHidden/>
-            </w:rPr>
-            <w:fldChar w:fldCharType="separate"/>
-          </w:r>
-          <w:r>
-            <w:rPr>
-              <w:noProof/>
-              <w:webHidden/>
-            </w:rPr>
-            <w:t>3</w:t>
-          </w:r>
-          <w:r>
-            <w:rPr>
-              <w:noProof/>
-              <w:webHidden/>
-            </w:rPr>
-            <w:fldChar w:fldCharType="end"/>
-          </w:r>
-          <w:r>
-            <w:rPr>
-              <w:rStyle w:val="Lienhypertexte"/>
-              <w:noProof/>
-            </w:rPr>
-            <w:fldChar w:fldCharType="end"/>
-          </w:r>
-        </w:p>
-        <w:p>
-          <w:pPr>
-            <w:pStyle w:val="TM1"/>
-            <w:tabs>
-              <w:tab w:val="right" w:leader="dot" w:pos="9062"/>
-            </w:tabs>
-            <w:rPr>
-              <w:rFonts w:eastAsiaTheme="minorEastAsia"/>
-              <w:noProof/>
-              <w:lang w:eastAsia="fr-FR"/>
-            </w:rPr>
-          </w:pPr>
-          <w:hyperlink w:anchor="_Toc74912717" w:history="1">
+          <w:hyperlink w:anchor="_Toc75096761" w:history="1">
             <w:r>
               <w:rPr>
                 <w:rStyle w:val="Lienhypertexte"/>
                 <w:noProof/>
               </w:rPr>
-              <w:t>Préambule</w:t>
+              <w:t>Remerciements</w:t>
             </w:r>
             <w:r>
               <w:rPr>
@@ -202,7 +84,7 @@
                 <w:noProof/>
                 <w:webHidden/>
               </w:rPr>
-              <w:instrText xml:space="preserve"> PAGEREF _Toc74912717 \h </w:instrText>
+              <w:instrText xml:space="preserve"> PAGEREF _Toc75096761 \h </w:instrText>
             </w:r>
             <w:r>
               <w:rPr>
@@ -245,12 +127,82 @@
               <w:lang w:eastAsia="fr-FR"/>
             </w:rPr>
           </w:pPr>
-          <w:hyperlink w:anchor="_Toc74912718" w:history="1">
+          <w:hyperlink w:anchor="_Toc75096762" w:history="1">
             <w:r>
               <w:rPr>
                 <w:rStyle w:val="Lienhypertexte"/>
                 <w:noProof/>
               </w:rPr>
+              <w:t>Préambule</w:t>
+            </w:r>
+            <w:r>
+              <w:rPr>
+                <w:noProof/>
+                <w:webHidden/>
+              </w:rPr>
+              <w:tab/>
+            </w:r>
+            <w:r>
+              <w:rPr>
+                <w:noProof/>
+                <w:webHidden/>
+              </w:rPr>
+              <w:fldChar w:fldCharType="begin"/>
+            </w:r>
+            <w:r>
+              <w:rPr>
+                <w:noProof/>
+                <w:webHidden/>
+              </w:rPr>
+              <w:instrText xml:space="preserve"> PAGEREF _Toc75096762 \h </w:instrText>
+            </w:r>
+            <w:r>
+              <w:rPr>
+                <w:noProof/>
+                <w:webHidden/>
+              </w:rPr>
+            </w:r>
+            <w:r>
+              <w:rPr>
+                <w:noProof/>
+                <w:webHidden/>
+              </w:rPr>
+              <w:fldChar w:fldCharType="separate"/>
+            </w:r>
+            <w:r>
+              <w:rPr>
+                <w:noProof/>
+                <w:webHidden/>
+              </w:rPr>
+              <w:t>3</w:t>
+            </w:r>
+            <w:r>
+              <w:rPr>
+                <w:noProof/>
+                <w:webHidden/>
+              </w:rPr>
+              <w:fldChar w:fldCharType="end"/>
+            </w:r>
+          </w:hyperlink>
+        </w:p>
+        <w:p>
+          <w:pPr>
+            <w:pStyle w:val="TM1"/>
+            <w:tabs>
+              <w:tab w:val="right" w:leader="dot" w:pos="9062"/>
+            </w:tabs>
+            <w:rPr>
+              <w:rFonts w:eastAsiaTheme="minorEastAsia"/>
+              <w:noProof/>
+              <w:lang w:eastAsia="fr-FR"/>
+            </w:rPr>
+          </w:pPr>
+          <w:hyperlink w:anchor="_Toc75096763" w:history="1">
+            <w:r>
+              <w:rPr>
+                <w:rStyle w:val="Lienhypertexte"/>
+                <w:noProof/>
+              </w:rPr>
               <w:t>Installation</w:t>
             </w:r>
             <w:r>
@@ -272,7 +224,7 @@
                 <w:noProof/>
                 <w:webHidden/>
               </w:rPr>
-              <w:instrText xml:space="preserve"> PAGEREF _Toc74912718 \h </w:instrText>
+              <w:instrText xml:space="preserve"> PAGEREF _Toc75096763 \h </w:instrText>
             </w:r>
             <w:r>
               <w:rPr>
@@ -315,7 +267,7 @@
               <w:lang w:eastAsia="fr-FR"/>
             </w:rPr>
           </w:pPr>
-          <w:hyperlink w:anchor="_Toc74912719" w:history="1">
+          <w:hyperlink w:anchor="_Toc75096764" w:history="1">
             <w:r>
               <w:rPr>
                 <w:rStyle w:val="Lienhypertexte"/>
@@ -342,7 +294,7 @@
                 <w:noProof/>
                 <w:webHidden/>
               </w:rPr>
-              <w:instrText xml:space="preserve"> PAGEREF _Toc74912719 \h </w:instrText>
+              <w:instrText xml:space="preserve"> PAGEREF _Toc75096764 \h </w:instrText>
             </w:r>
             <w:r>
               <w:rPr>
@@ -385,7 +337,7 @@
               <w:lang w:eastAsia="fr-FR"/>
             </w:rPr>
           </w:pPr>
-          <w:hyperlink w:anchor="_Toc74912720" w:history="1">
+          <w:hyperlink w:anchor="_Toc75096765" w:history="1">
             <w:r>
               <w:rPr>
                 <w:rStyle w:val="Lienhypertexte"/>
@@ -412,7 +364,7 @@
                 <w:noProof/>
                 <w:webHidden/>
               </w:rPr>
-              <w:instrText xml:space="preserve"> PAGEREF _Toc74912720 \h </w:instrText>
+              <w:instrText xml:space="preserve"> PAGEREF _Toc75096765 \h </w:instrText>
             </w:r>
             <w:r>
               <w:rPr>
@@ -455,7 +407,7 @@
               <w:lang w:eastAsia="fr-FR"/>
             </w:rPr>
           </w:pPr>
-          <w:hyperlink w:anchor="_Toc74912721" w:history="1">
+          <w:hyperlink w:anchor="_Toc75096766" w:history="1">
             <w:r>
               <w:rPr>
                 <w:rStyle w:val="Lienhypertexte"/>
@@ -482,7 +434,7 @@
                 <w:noProof/>
                 <w:webHidden/>
               </w:rPr>
-              <w:instrText xml:space="preserve"> PAGEREF _Toc74912721 \h </w:instrText>
+              <w:instrText xml:space="preserve"> PAGEREF _Toc75096766 \h </w:instrText>
             </w:r>
             <w:r>
               <w:rPr>
@@ -525,7 +477,7 @@
               <w:lang w:eastAsia="fr-FR"/>
             </w:rPr>
           </w:pPr>
-          <w:hyperlink w:anchor="_Toc74912722" w:history="1">
+          <w:hyperlink w:anchor="_Toc75096767" w:history="1">
             <w:r>
               <w:rPr>
                 <w:rStyle w:val="Lienhypertexte"/>
@@ -552,7 +504,7 @@
                 <w:noProof/>
                 <w:webHidden/>
               </w:rPr>
-              <w:instrText xml:space="preserve"> PAGEREF _Toc74912722 \h </w:instrText>
+              <w:instrText xml:space="preserve"> PAGEREF _Toc75096767 \h </w:instrText>
             </w:r>
             <w:r>
               <w:rPr>
@@ -595,7 +547,7 @@
               <w:lang w:eastAsia="fr-FR"/>
             </w:rPr>
           </w:pPr>
-          <w:hyperlink w:anchor="_Toc74912723" w:history="1">
+          <w:hyperlink w:anchor="_Toc75096768" w:history="1">
             <w:r>
               <w:rPr>
                 <w:rStyle w:val="Lienhypertexte"/>
@@ -623,7 +575,7 @@
                 <w:noProof/>
                 <w:webHidden/>
               </w:rPr>
-              <w:instrText xml:space="preserve"> PAGEREF _Toc74912723 \h </w:instrText>
+              <w:instrText xml:space="preserve"> PAGEREF _Toc75096768 \h </w:instrText>
             </w:r>
             <w:r>
               <w:rPr>
@@ -666,7 +618,7 @@
               <w:lang w:eastAsia="fr-FR"/>
             </w:rPr>
           </w:pPr>
-          <w:hyperlink w:anchor="_Toc74912724" w:history="1">
+          <w:hyperlink w:anchor="_Toc75096769" w:history="1">
             <w:r>
               <w:rPr>
                 <w:rStyle w:val="Lienhypertexte"/>
@@ -693,7 +645,7 @@
                 <w:noProof/>
                 <w:webHidden/>
               </w:rPr>
-              <w:instrText xml:space="preserve"> PAGEREF _Toc74912724 \h </w:instrText>
+              <w:instrText xml:space="preserve"> PAGEREF _Toc75096769 \h </w:instrText>
             </w:r>
             <w:r>
               <w:rPr>
@@ -736,7 +688,7 @@
               <w:lang w:eastAsia="fr-FR"/>
             </w:rPr>
           </w:pPr>
-          <w:hyperlink w:anchor="_Toc74912725" w:history="1">
+          <w:hyperlink w:anchor="_Toc75096770" w:history="1">
             <w:r>
               <w:rPr>
                 <w:rStyle w:val="Lienhypertexte"/>
@@ -763,7 +715,7 @@
                 <w:noProof/>
                 <w:webHidden/>
               </w:rPr>
-              <w:instrText xml:space="preserve"> PAGEREF _Toc74912725 \h </w:instrText>
+              <w:instrText xml:space="preserve"> PAGEREF _Toc75096770 \h </w:instrText>
             </w:r>
             <w:r>
               <w:rPr>
@@ -806,7 +758,7 @@
               <w:lang w:eastAsia="fr-FR"/>
             </w:rPr>
           </w:pPr>
-          <w:hyperlink w:anchor="_Toc74912726" w:history="1">
+          <w:hyperlink w:anchor="_Toc75096771" w:history="1">
             <w:r>
               <w:rPr>
                 <w:rStyle w:val="Lienhypertexte"/>
@@ -833,7 +785,7 @@
                 <w:noProof/>
                 <w:webHidden/>
               </w:rPr>
-              <w:instrText xml:space="preserve"> PAGEREF _Toc74912726 \h </w:instrText>
+              <w:instrText xml:space="preserve"> PAGEREF _Toc75096771 \h </w:instrText>
             </w:r>
             <w:r>
               <w:rPr>
@@ -876,7 +828,7 @@
               <w:lang w:eastAsia="fr-FR"/>
             </w:rPr>
           </w:pPr>
-          <w:hyperlink w:anchor="_Toc74912727" w:history="1">
+          <w:hyperlink w:anchor="_Toc75096772" w:history="1">
             <w:r>
               <w:rPr>
                 <w:rStyle w:val="Lienhypertexte"/>
@@ -903,7 +855,7 @@
                 <w:noProof/>
                 <w:webHidden/>
               </w:rPr>
-              <w:instrText xml:space="preserve"> PAGEREF _Toc74912727 \h </w:instrText>
+              <w:instrText xml:space="preserve"> PAGEREF _Toc75096772 \h </w:instrText>
             </w:r>
             <w:r>
               <w:rPr>
@@ -946,7 +898,7 @@
               <w:lang w:eastAsia="fr-FR"/>
             </w:rPr>
           </w:pPr>
-          <w:hyperlink w:anchor="_Toc74912728" w:history="1">
+          <w:hyperlink w:anchor="_Toc75096773" w:history="1">
             <w:r>
               <w:rPr>
                 <w:rStyle w:val="Lienhypertexte"/>
@@ -973,7 +925,7 @@
                 <w:noProof/>
                 <w:webHidden/>
               </w:rPr>
-              <w:instrText xml:space="preserve"> PAGEREF _Toc74912728 \h </w:instrText>
+              <w:instrText xml:space="preserve"> PAGEREF _Toc75096773 \h </w:instrText>
             </w:r>
             <w:r>
               <w:rPr>
@@ -1016,7 +968,7 @@
               <w:lang w:eastAsia="fr-FR"/>
             </w:rPr>
           </w:pPr>
-          <w:hyperlink w:anchor="_Toc74912729" w:history="1">
+          <w:hyperlink w:anchor="_Toc75096774" w:history="1">
             <w:r>
               <w:rPr>
                 <w:rStyle w:val="Lienhypertexte"/>
@@ -1043,7 +995,7 @@
                 <w:noProof/>
                 <w:webHidden/>
               </w:rPr>
-              <w:instrText xml:space="preserve"> PAGEREF _Toc74912729 \h </w:instrText>
+              <w:instrText xml:space="preserve"> PAGEREF _Toc75096774 \h </w:instrText>
             </w:r>
             <w:r>
               <w:rPr>
@@ -1086,7 +1038,7 @@
               <w:lang w:eastAsia="fr-FR"/>
             </w:rPr>
           </w:pPr>
-          <w:hyperlink w:anchor="_Toc74912730" w:history="1">
+          <w:hyperlink w:anchor="_Toc75096775" w:history="1">
             <w:r>
               <w:rPr>
                 <w:rStyle w:val="Lienhypertexte"/>
@@ -1113,7 +1065,7 @@
                 <w:noProof/>
                 <w:webHidden/>
               </w:rPr>
-              <w:instrText xml:space="preserve"> PAGEREF _Toc74912730 \h </w:instrText>
+              <w:instrText xml:space="preserve"> PAGEREF _Toc75096775 \h </w:instrText>
             </w:r>
             <w:r>
               <w:rPr>
@@ -1156,7 +1108,7 @@
               <w:lang w:eastAsia="fr-FR"/>
             </w:rPr>
           </w:pPr>
-          <w:hyperlink w:anchor="_Toc74912731" w:history="1">
+          <w:hyperlink w:anchor="_Toc75096776" w:history="1">
             <w:r>
               <w:rPr>
                 <w:rStyle w:val="Lienhypertexte"/>
@@ -1183,7 +1135,7 @@
                 <w:noProof/>
                 <w:webHidden/>
               </w:rPr>
-              <w:instrText xml:space="preserve"> PAGEREF _Toc74912731 \h </w:instrText>
+              <w:instrText xml:space="preserve"> PAGEREF _Toc75096776 \h </w:instrText>
             </w:r>
             <w:r>
               <w:rPr>
@@ -1226,7 +1178,7 @@
               <w:lang w:eastAsia="fr-FR"/>
             </w:rPr>
           </w:pPr>
-          <w:hyperlink w:anchor="_Toc74912732" w:history="1">
+          <w:hyperlink w:anchor="_Toc75096777" w:history="1">
             <w:r>
               <w:rPr>
                 <w:rStyle w:val="Lienhypertexte"/>
@@ -1254,7 +1206,7 @@
                 <w:noProof/>
                 <w:webHidden/>
               </w:rPr>
-              <w:instrText xml:space="preserve"> PAGEREF _Toc74912732 \h </w:instrText>
+              <w:instrText xml:space="preserve"> PAGEREF _Toc75096777 \h </w:instrText>
             </w:r>
             <w:r>
               <w:rPr>
@@ -1297,7 +1249,7 @@
               <w:lang w:eastAsia="fr-FR"/>
             </w:rPr>
           </w:pPr>
-          <w:hyperlink w:anchor="_Toc74912733" w:history="1">
+          <w:hyperlink w:anchor="_Toc75096778" w:history="1">
             <w:r>
               <w:rPr>
                 <w:rStyle w:val="Lienhypertexte"/>
@@ -1324,7 +1276,7 @@
                 <w:noProof/>
                 <w:webHidden/>
               </w:rPr>
-              <w:instrText xml:space="preserve"> PAGEREF _Toc74912733 \h </w:instrText>
+              <w:instrText xml:space="preserve"> PAGEREF _Toc75096778 \h </w:instrText>
             </w:r>
             <w:r>
               <w:rPr>
@@ -1367,7 +1319,7 @@
               <w:lang w:eastAsia="fr-FR"/>
             </w:rPr>
           </w:pPr>
-          <w:hyperlink w:anchor="_Toc74912734" w:history="1">
+          <w:hyperlink w:anchor="_Toc75096779" w:history="1">
             <w:r>
               <w:rPr>
                 <w:rStyle w:val="Lienhypertexte"/>
@@ -1394,7 +1346,7 @@
                 <w:noProof/>
                 <w:webHidden/>
               </w:rPr>
-              <w:instrText xml:space="preserve"> PAGEREF _Toc74912734 \h </w:instrText>
+              <w:instrText xml:space="preserve"> PAGEREF _Toc75096779 \h </w:instrText>
             </w:r>
             <w:r>
               <w:rPr>
@@ -1437,7 +1389,7 @@
               <w:lang w:eastAsia="fr-FR"/>
             </w:rPr>
           </w:pPr>
-          <w:hyperlink w:anchor="_Toc74912735" w:history="1">
+          <w:hyperlink w:anchor="_Toc75096780" w:history="1">
             <w:r>
               <w:rPr>
                 <w:rStyle w:val="Lienhypertexte"/>
@@ -1464,7 +1416,7 @@
                 <w:noProof/>
                 <w:webHidden/>
               </w:rPr>
-              <w:instrText xml:space="preserve"> PAGEREF _Toc74912735 \h </w:instrText>
+              <w:instrText xml:space="preserve"> PAGEREF _Toc75096780 \h </w:instrText>
             </w:r>
             <w:r>
               <w:rPr>
@@ -1507,7 +1459,7 @@
               <w:lang w:eastAsia="fr-FR"/>
             </w:rPr>
           </w:pPr>
-          <w:hyperlink w:anchor="_Toc74912736" w:history="1">
+          <w:hyperlink w:anchor="_Toc75096781" w:history="1">
             <w:r>
               <w:rPr>
                 <w:rStyle w:val="Lienhypertexte"/>
@@ -1534,7 +1486,7 @@
                 <w:noProof/>
                 <w:webHidden/>
               </w:rPr>
-              <w:instrText xml:space="preserve"> PAGEREF _Toc74912736 \h </w:instrText>
+              <w:instrText xml:space="preserve"> PAGEREF _Toc75096781 \h </w:instrText>
             </w:r>
             <w:r>
               <w:rPr>
@@ -1577,14 +1529,14 @@
               <w:lang w:eastAsia="fr-FR"/>
             </w:rPr>
           </w:pPr>
-          <w:hyperlink w:anchor="_Toc74912737" w:history="1">
+          <w:hyperlink w:anchor="_Toc75096782" w:history="1">
             <w:r>
               <w:rPr>
                 <w:noProof/>
                 <w:lang w:eastAsia="fr-FR"/>
               </w:rPr>
               <w:pict>
-                <v:shape id="_x0000_i1032" type="#_x0000_t75" style="width:18.15pt;height:18.15pt;visibility:visible">
+                <v:shape id="_x0000_i1025" type="#_x0000_t75" style="width:18.15pt;height:18.15pt;visibility:visible">
                   <v:imagedata r:id="rId9" o:title="mainmenu"/>
                 </v:shape>
               </w:pict>
@@ -1615,7 +1567,7 @@
                 <w:noProof/>
                 <w:webHidden/>
               </w:rPr>
-              <w:instrText xml:space="preserve"> PAGEREF _Toc74912737 \h </w:instrText>
+              <w:instrText xml:space="preserve"> PAGEREF _Toc75096782 \h </w:instrText>
             </w:r>
             <w:r>
               <w:rPr>
@@ -1658,7 +1610,7 @@
               <w:lang w:eastAsia="fr-FR"/>
             </w:rPr>
           </w:pPr>
-          <w:hyperlink w:anchor="_Toc74912738" w:history="1">
+          <w:hyperlink w:anchor="_Toc75096783" w:history="1">
             <w:r>
               <w:rPr>
                 <w:rStyle w:val="Lienhypertexte"/>
@@ -1668,7 +1620,7 @@
                 <wp:inline distT="0" distB="0" distL="0" distR="0" wp14:anchorId="5F16CFA7" wp14:editId="09293022">
                   <wp:extent cx="1990725" cy="228600"/>
                   <wp:effectExtent l="0" t="0" r="9525" b="0"/>
-                  <wp:docPr id="12" name="Image 12"/>
+                  <wp:docPr id="231" name="Image 231"/>
                   <wp:cNvGraphicFramePr>
                     <a:graphicFrameLocks xmlns:a="http://schemas.openxmlformats.org/drawingml/2006/main" noChangeAspect="1"/>
                   </wp:cNvGraphicFramePr>
@@ -1726,7 +1678,7 @@
                 <w:noProof/>
                 <w:webHidden/>
               </w:rPr>
-              <w:instrText xml:space="preserve"> PAGEREF _Toc74912738 \h </w:instrText>
+              <w:instrText xml:space="preserve"> PAGEREF _Toc75096783 \h </w:instrText>
             </w:r>
             <w:r>
               <w:rPr>
@@ -1769,7 +1721,7 @@
               <w:lang w:eastAsia="fr-FR"/>
             </w:rPr>
           </w:pPr>
-          <w:hyperlink w:anchor="_Toc74912739" w:history="1">
+          <w:hyperlink w:anchor="_Toc75096784" w:history="1">
             <w:r>
               <w:rPr>
                 <w:rStyle w:val="Lienhypertexte"/>
@@ -1779,7 +1731,7 @@
                 <wp:inline distT="0" distB="0" distL="0" distR="0" wp14:anchorId="261B0C00" wp14:editId="2CD8D9C8">
                   <wp:extent cx="1143000" cy="200025"/>
                   <wp:effectExtent l="0" t="0" r="0" b="9525"/>
-                  <wp:docPr id="15" name="Image 15"/>
+                  <wp:docPr id="232" name="Image 232"/>
                   <wp:cNvGraphicFramePr>
                     <a:graphicFrameLocks xmlns:a="http://schemas.openxmlformats.org/drawingml/2006/main" noChangeAspect="1"/>
                   </wp:cNvGraphicFramePr>
@@ -1837,7 +1789,7 @@
                 <w:noProof/>
                 <w:webHidden/>
               </w:rPr>
-              <w:instrText xml:space="preserve"> PAGEREF _Toc74912739 \h </w:instrText>
+              <w:instrText xml:space="preserve"> PAGEREF _Toc75096784 \h </w:instrText>
             </w:r>
             <w:r>
               <w:rPr>
@@ -1880,7 +1832,7 @@
               <w:lang w:eastAsia="fr-FR"/>
             </w:rPr>
           </w:pPr>
-          <w:hyperlink w:anchor="_Toc74912740" w:history="1">
+          <w:hyperlink w:anchor="_Toc75096785" w:history="1">
             <w:r>
               <w:rPr>
                 <w:rStyle w:val="Lienhypertexte"/>
@@ -1890,7 +1842,7 @@
                 <wp:inline distT="0" distB="0" distL="0" distR="0" wp14:anchorId="4AB5443B" wp14:editId="270755D7">
                   <wp:extent cx="552450" cy="209550"/>
                   <wp:effectExtent l="0" t="0" r="0" b="0"/>
-                  <wp:docPr id="18" name="Image 18"/>
+                  <wp:docPr id="236" name="Image 236"/>
                   <wp:cNvGraphicFramePr>
                     <a:graphicFrameLocks xmlns:a="http://schemas.openxmlformats.org/drawingml/2006/main" noChangeAspect="1"/>
                   </wp:cNvGraphicFramePr>
@@ -1948,7 +1900,7 @@
                 <w:noProof/>
                 <w:webHidden/>
               </w:rPr>
-              <w:instrText xml:space="preserve"> PAGEREF _Toc74912740 \h </w:instrText>
+              <w:instrText xml:space="preserve"> PAGEREF _Toc75096785 \h </w:instrText>
             </w:r>
             <w:r>
               <w:rPr>
@@ -1991,13 +1943,13 @@
               <w:lang w:eastAsia="fr-FR"/>
             </w:rPr>
           </w:pPr>
-          <w:hyperlink w:anchor="_Toc74912741" w:history="1">
+          <w:hyperlink w:anchor="_Toc75096786" w:history="1">
             <w:r>
               <w:rPr>
                 <w:noProof/>
               </w:rPr>
               <w:pict>
-                <v:shape id="_x0000_i1033" type="#_x0000_t75" style="width:17.55pt;height:17.55pt;visibility:visible">
+                <v:shape id="_x0000_i1026" type="#_x0000_t75" style="width:17.55pt;height:17.55pt;visibility:visible">
                   <v:imagedata r:id="rId13" o:title=""/>
                 </v:shape>
               </w:pict>
@@ -2018,7 +1970,7 @@
                 <wp:inline distT="0" distB="0" distL="0" distR="0" wp14:anchorId="2F3DF13E" wp14:editId="765CA5BF">
                   <wp:extent cx="226800" cy="226800"/>
                   <wp:effectExtent l="0" t="0" r="1905" b="1905"/>
-                  <wp:docPr id="19" name="Image 19"/>
+                  <wp:docPr id="237" name="Image 237"/>
                   <wp:cNvGraphicFramePr>
                     <a:graphicFrameLocks xmlns:a="http://schemas.openxmlformats.org/drawingml/2006/main" noChangeAspect="1"/>
                   </wp:cNvGraphicFramePr>
@@ -2082,7 +2034,7 @@
                 <w:noProof/>
                 <w:webHidden/>
               </w:rPr>
-              <w:instrText xml:space="preserve"> PAGEREF _Toc74912741 \h </w:instrText>
+              <w:instrText xml:space="preserve"> PAGEREF _Toc75096786 \h </w:instrText>
             </w:r>
             <w:r>
               <w:rPr>
@@ -2125,7 +2077,7 @@
               <w:lang w:eastAsia="fr-FR"/>
             </w:rPr>
           </w:pPr>
-          <w:hyperlink w:anchor="_Toc74912742" w:history="1">
+          <w:hyperlink w:anchor="_Toc75096787" w:history="1">
             <w:r>
               <w:rPr>
                 <w:rStyle w:val="Lienhypertexte"/>
@@ -2135,7 +2087,7 @@
                 <wp:inline distT="0" distB="0" distL="0" distR="0" wp14:anchorId="0394AA90" wp14:editId="796001FE">
                   <wp:extent cx="226800" cy="226800"/>
                   <wp:effectExtent l="0" t="0" r="1905" b="1905"/>
-                  <wp:docPr id="21" name="Image 21"/>
+                  <wp:docPr id="238" name="Image 238"/>
                   <wp:cNvGraphicFramePr>
                     <a:graphicFrameLocks xmlns:a="http://schemas.openxmlformats.org/drawingml/2006/main" noChangeAspect="1"/>
                   </wp:cNvGraphicFramePr>
@@ -2199,7 +2151,7 @@
                 <w:noProof/>
                 <w:webHidden/>
               </w:rPr>
-              <w:instrText xml:space="preserve"> PAGEREF _Toc74912742 \h </w:instrText>
+              <w:instrText xml:space="preserve"> PAGEREF _Toc75096787 \h </w:instrText>
             </w:r>
             <w:r>
               <w:rPr>
@@ -2242,7 +2194,7 @@
               <w:lang w:eastAsia="fr-FR"/>
             </w:rPr>
           </w:pPr>
-          <w:hyperlink w:anchor="_Toc74912743" w:history="1">
+          <w:hyperlink w:anchor="_Toc75096788" w:history="1">
             <w:r>
               <w:rPr>
                 <w:rStyle w:val="Lienhypertexte"/>
@@ -2252,7 +2204,7 @@
                 <wp:inline distT="0" distB="0" distL="0" distR="0" wp14:anchorId="6D715939" wp14:editId="3078D472">
                   <wp:extent cx="1238250" cy="219075"/>
                   <wp:effectExtent l="0" t="0" r="0" b="9525"/>
-                  <wp:docPr id="24" name="Image 24"/>
+                  <wp:docPr id="239" name="Image 239"/>
                   <wp:cNvGraphicFramePr>
                     <a:graphicFrameLocks xmlns:a="http://schemas.openxmlformats.org/drawingml/2006/main" noChangeAspect="1"/>
                   </wp:cNvGraphicFramePr>
@@ -2310,7 +2262,7 @@
                 <w:noProof/>
                 <w:webHidden/>
               </w:rPr>
-              <w:instrText xml:space="preserve"> PAGEREF _Toc74912743 \h </w:instrText>
+              <w:instrText xml:space="preserve"> PAGEREF _Toc75096788 \h </w:instrText>
             </w:r>
             <w:r>
               <w:rPr>
@@ -2353,13 +2305,13 @@
               <w:lang w:eastAsia="fr-FR"/>
             </w:rPr>
           </w:pPr>
-          <w:hyperlink w:anchor="_Toc74912744" w:history="1">
+          <w:hyperlink w:anchor="_Toc75096789" w:history="1">
             <w:r>
               <w:rPr>
                 <w:noProof/>
               </w:rPr>
               <w:pict>
-                <v:shape id="_x0000_i1034" type="#_x0000_t75" style="width:17.55pt;height:17.55pt;visibility:visible">
+                <v:shape id="_x0000_i1027" type="#_x0000_t75" style="width:17.55pt;height:17.55pt;visibility:visible">
                   <v:imagedata r:id="rId17" o:title=""/>
                 </v:shape>
               </w:pict>
@@ -2390,7 +2342,7 @@
                 <w:noProof/>
                 <w:webHidden/>
               </w:rPr>
-              <w:instrText xml:space="preserve"> PAGEREF _Toc74912744 \h </w:instrText>
+              <w:instrText xml:space="preserve"> PAGEREF _Toc75096789 \h </w:instrText>
             </w:r>
             <w:r>
               <w:rPr>
@@ -2433,13 +2385,13 @@
               <w:lang w:eastAsia="fr-FR"/>
             </w:rPr>
           </w:pPr>
-          <w:hyperlink w:anchor="_Toc74912745" w:history="1">
+          <w:hyperlink w:anchor="_Toc75096790" w:history="1">
             <w:r>
               <w:rPr>
                 <w:noProof/>
               </w:rPr>
               <w:pict>
-                <v:shape id="_x0000_i1035" type="#_x0000_t75" style="width:18.15pt;height:18.15pt;visibility:visible" o:bullet="t">
+                <v:shape id="_x0000_i1028" type="#_x0000_t75" style="width:18.15pt;height:18.15pt;visibility:visible" o:bullet="t">
                   <v:imagedata r:id="rId18" o:title=""/>
                 </v:shape>
               </w:pict>
@@ -2470,7 +2422,7 @@
                 <w:noProof/>
                 <w:webHidden/>
               </w:rPr>
-              <w:instrText xml:space="preserve"> PAGEREF _Toc74912745 \h </w:instrText>
+              <w:instrText xml:space="preserve"> PAGEREF _Toc75096790 \h </w:instrText>
             </w:r>
             <w:r>
               <w:rPr>
@@ -2513,7 +2465,7 @@
               <w:lang w:eastAsia="fr-FR"/>
             </w:rPr>
           </w:pPr>
-          <w:hyperlink w:anchor="_Toc74912746" w:history="1">
+          <w:hyperlink w:anchor="_Toc75096791" w:history="1">
             <w:r>
               <w:rPr>
                 <w:rStyle w:val="Lienhypertexte"/>
@@ -2523,7 +2475,7 @@
                 <wp:inline distT="0" distB="0" distL="0" distR="0" wp14:anchorId="18D7326B" wp14:editId="12B5E05B">
                   <wp:extent cx="771525" cy="200025"/>
                   <wp:effectExtent l="0" t="0" r="9525" b="9525"/>
-                  <wp:docPr id="27" name="Image 27"/>
+                  <wp:docPr id="240" name="Image 240"/>
                   <wp:cNvGraphicFramePr>
                     <a:graphicFrameLocks xmlns:a="http://schemas.openxmlformats.org/drawingml/2006/main" noChangeAspect="1"/>
                   </wp:cNvGraphicFramePr>
@@ -2581,7 +2533,7 @@
                 <w:noProof/>
                 <w:webHidden/>
               </w:rPr>
-              <w:instrText xml:space="preserve"> PAGEREF _Toc74912746 \h </w:instrText>
+              <w:instrText xml:space="preserve"> PAGEREF _Toc75096791 \h </w:instrText>
             </w:r>
             <w:r>
               <w:rPr>
@@ -2624,13 +2576,13 @@
               <w:lang w:eastAsia="fr-FR"/>
             </w:rPr>
           </w:pPr>
-          <w:hyperlink w:anchor="_Toc74912747" w:history="1">
+          <w:hyperlink w:anchor="_Toc75096792" w:history="1">
             <w:r>
               <w:rPr>
                 <w:noProof/>
               </w:rPr>
               <w:pict>
-                <v:shape id="_x0000_i1036" type="#_x0000_t75" style="width:18.15pt;height:18.15pt;visibility:visible">
+                <v:shape id="_x0000_i1029" type="#_x0000_t75" style="width:18.15pt;height:18.15pt;visibility:visible">
                   <v:imagedata r:id="rId20" o:title=""/>
                 </v:shape>
               </w:pict>
@@ -2661,7 +2613,7 @@
                 <w:noProof/>
                 <w:webHidden/>
               </w:rPr>
-              <w:instrText xml:space="preserve"> PAGEREF _Toc74912747 \h </w:instrText>
+              <w:instrText xml:space="preserve"> PAGEREF _Toc75096792 \h </w:instrText>
             </w:r>
             <w:r>
               <w:rPr>
@@ -2704,7 +2656,7 @@
               <w:lang w:eastAsia="fr-FR"/>
             </w:rPr>
           </w:pPr>
-          <w:hyperlink w:anchor="_Toc74912748" w:history="1">
+          <w:hyperlink w:anchor="_Toc75096793" w:history="1">
             <w:r>
               <w:rPr>
                 <w:rStyle w:val="Lienhypertexte"/>
@@ -2714,7 +2666,7 @@
                 <wp:inline distT="0" distB="0" distL="0" distR="0" wp14:anchorId="39B193BB" wp14:editId="6C7D2F3E">
                   <wp:extent cx="1428750" cy="161925"/>
                   <wp:effectExtent l="0" t="0" r="0" b="9525"/>
-                  <wp:docPr id="28" name="Image 28"/>
+                  <wp:docPr id="241" name="Image 241"/>
                   <wp:cNvGraphicFramePr>
                     <a:graphicFrameLocks xmlns:a="http://schemas.openxmlformats.org/drawingml/2006/main" noChangeAspect="1"/>
                   </wp:cNvGraphicFramePr>
@@ -2772,7 +2724,7 @@
                 <w:noProof/>
                 <w:webHidden/>
               </w:rPr>
-              <w:instrText xml:space="preserve"> PAGEREF _Toc74912748 \h </w:instrText>
+              <w:instrText xml:space="preserve"> PAGEREF _Toc75096793 \h </w:instrText>
             </w:r>
             <w:r>
               <w:rPr>
@@ -2815,13 +2767,13 @@
               <w:lang w:eastAsia="fr-FR"/>
             </w:rPr>
           </w:pPr>
-          <w:hyperlink w:anchor="_Toc74912749" w:history="1">
+          <w:hyperlink w:anchor="_Toc75096794" w:history="1">
             <w:r>
               <w:rPr>
                 <w:noProof/>
               </w:rPr>
               <w:pict>
-                <v:shape id="_x0000_i1037" type="#_x0000_t75" style="width:18.15pt;height:18.15pt;visibility:visible" o:bullet="t">
+                <v:shape id="_x0000_i1030" type="#_x0000_t75" style="width:18.15pt;height:18.15pt;visibility:visible" o:bullet="t">
                   <v:imagedata r:id="rId22" o:title=""/>
                 </v:shape>
               </w:pict>
@@ -2852,7 +2804,7 @@
                 <w:noProof/>
                 <w:webHidden/>
               </w:rPr>
-              <w:instrText xml:space="preserve"> PAGEREF _Toc74912749 \h </w:instrText>
+              <w:instrText xml:space="preserve"> PAGEREF _Toc75096794 \h </w:instrText>
             </w:r>
             <w:r>
               <w:rPr>
@@ -2895,7 +2847,7 @@
               <w:lang w:eastAsia="fr-FR"/>
             </w:rPr>
           </w:pPr>
-          <w:hyperlink w:anchor="_Toc74912750" w:history="1">
+          <w:hyperlink w:anchor="_Toc75096795" w:history="1">
             <w:r>
               <w:rPr>
                 <w:rStyle w:val="Lienhypertexte"/>
@@ -2905,7 +2857,7 @@
                 <wp:inline distT="0" distB="0" distL="0" distR="0">
                   <wp:extent cx="230505" cy="230505"/>
                   <wp:effectExtent l="0" t="0" r="0" b="0"/>
-                  <wp:docPr id="29" name="Image 29" descr="C:\Users\patrice\Documents\Development\aqic\aqic\icons\mainmenu.png"/>
+                  <wp:docPr id="242" name="Image 242" descr="C:\Users\patrice\Documents\Development\aqic\aqic\icons\mainmenu.png"/>
                   <wp:cNvGraphicFramePr>
                     <a:graphicFrameLocks xmlns:a="http://schemas.openxmlformats.org/drawingml/2006/main" noChangeAspect="1"/>
                   </wp:cNvGraphicFramePr>
@@ -2976,7 +2928,7 @@
                 <w:noProof/>
                 <w:webHidden/>
               </w:rPr>
-              <w:instrText xml:space="preserve"> PAGEREF _Toc74912750 \h </w:instrText>
+              <w:instrText xml:space="preserve"> PAGEREF _Toc75096795 \h </w:instrText>
             </w:r>
             <w:r>
               <w:rPr>
@@ -3019,7 +2971,7 @@
               <w:lang w:eastAsia="fr-FR"/>
             </w:rPr>
           </w:pPr>
-          <w:hyperlink w:anchor="_Toc74912751" w:history="1">
+          <w:hyperlink w:anchor="_Toc75096796" w:history="1">
             <w:r>
               <w:rPr>
                 <w:rStyle w:val="Lienhypertexte"/>
@@ -3029,7 +2981,7 @@
                 <wp:inline distT="0" distB="0" distL="0" distR="0" wp14:anchorId="39EEC316" wp14:editId="17BEE84E">
                   <wp:extent cx="226800" cy="226800"/>
                   <wp:effectExtent l="0" t="0" r="1905" b="1905"/>
-                  <wp:docPr id="30" name="Image 30"/>
+                  <wp:docPr id="243" name="Image 243"/>
                   <wp:cNvGraphicFramePr>
                     <a:graphicFrameLocks xmlns:a="http://schemas.openxmlformats.org/drawingml/2006/main" noChangeAspect="1"/>
                   </wp:cNvGraphicFramePr>
@@ -3093,7 +3045,7 @@
                 <w:noProof/>
                 <w:webHidden/>
               </w:rPr>
-              <w:instrText xml:space="preserve"> PAGEREF _Toc74912751 \h </w:instrText>
+              <w:instrText xml:space="preserve"> PAGEREF _Toc75096796 \h </w:instrText>
             </w:r>
             <w:r>
               <w:rPr>
@@ -3136,7 +3088,7 @@
               <w:lang w:eastAsia="fr-FR"/>
             </w:rPr>
           </w:pPr>
-          <w:hyperlink w:anchor="_Toc74912752" w:history="1">
+          <w:hyperlink w:anchor="_Toc75096797" w:history="1">
             <w:r>
               <w:rPr>
                 <w:rStyle w:val="Lienhypertexte"/>
@@ -3146,7 +3098,7 @@
                 <wp:inline distT="0" distB="0" distL="0" distR="0" wp14:anchorId="11E2AC7D" wp14:editId="3FFFFB12">
                   <wp:extent cx="226800" cy="226800"/>
                   <wp:effectExtent l="0" t="0" r="1905" b="1905"/>
-                  <wp:docPr id="31" name="Image 31"/>
+                  <wp:docPr id="244" name="Image 244"/>
                   <wp:cNvGraphicFramePr>
                     <a:graphicFrameLocks xmlns:a="http://schemas.openxmlformats.org/drawingml/2006/main" noChangeAspect="1"/>
                   </wp:cNvGraphicFramePr>
@@ -3210,7 +3162,7 @@
                 <w:noProof/>
                 <w:webHidden/>
               </w:rPr>
-              <w:instrText xml:space="preserve"> PAGEREF _Toc74912752 \h </w:instrText>
+              <w:instrText xml:space="preserve"> PAGEREF _Toc75096797 \h </w:instrText>
             </w:r>
             <w:r>
               <w:rPr>
@@ -3253,7 +3205,7 @@
               <w:lang w:eastAsia="fr-FR"/>
             </w:rPr>
           </w:pPr>
-          <w:hyperlink w:anchor="_Toc74912753" w:history="1">
+          <w:hyperlink w:anchor="_Toc75096798" w:history="1">
             <w:r>
               <w:rPr>
                 <w:rStyle w:val="Lienhypertexte"/>
@@ -3263,7 +3215,7 @@
                 <wp:inline distT="0" distB="0" distL="0" distR="0" wp14:anchorId="5A4FBC33" wp14:editId="3FF3E87D">
                   <wp:extent cx="226800" cy="226800"/>
                   <wp:effectExtent l="0" t="0" r="1905" b="1905"/>
-                  <wp:docPr id="224" name="Image 224"/>
+                  <wp:docPr id="245" name="Image 245"/>
                   <wp:cNvGraphicFramePr>
                     <a:graphicFrameLocks xmlns:a="http://schemas.openxmlformats.org/drawingml/2006/main" noChangeAspect="1"/>
                   </wp:cNvGraphicFramePr>
@@ -3327,7 +3279,7 @@
                 <w:noProof/>
                 <w:webHidden/>
               </w:rPr>
-              <w:instrText xml:space="preserve"> PAGEREF _Toc74912753 \h </w:instrText>
+              <w:instrText xml:space="preserve"> PAGEREF _Toc75096798 \h </w:instrText>
             </w:r>
             <w:r>
               <w:rPr>
@@ -3370,7 +3322,7 @@
               <w:lang w:eastAsia="fr-FR"/>
             </w:rPr>
           </w:pPr>
-          <w:hyperlink w:anchor="_Toc74912754" w:history="1">
+          <w:hyperlink w:anchor="_Toc75096799" w:history="1">
             <w:r>
               <w:rPr>
                 <w:rStyle w:val="Lienhypertexte"/>
@@ -3380,7 +3332,7 @@
                 <wp:inline distT="0" distB="0" distL="0" distR="0" wp14:anchorId="0B2AD5D6" wp14:editId="055A1EBB">
                   <wp:extent cx="226800" cy="226800"/>
                   <wp:effectExtent l="0" t="0" r="1905" b="1905"/>
-                  <wp:docPr id="225" name="Image 225"/>
+                  <wp:docPr id="247" name="Image 247"/>
                   <wp:cNvGraphicFramePr>
                     <a:graphicFrameLocks xmlns:a="http://schemas.openxmlformats.org/drawingml/2006/main" noChangeAspect="1"/>
                   </wp:cNvGraphicFramePr>
@@ -3444,7 +3396,7 @@
                 <w:noProof/>
                 <w:webHidden/>
               </w:rPr>
-              <w:instrText xml:space="preserve"> PAGEREF _Toc74912754 \h </w:instrText>
+              <w:instrText xml:space="preserve"> PAGEREF _Toc75096799 \h </w:instrText>
             </w:r>
             <w:r>
               <w:rPr>
@@ -3487,7 +3439,7 @@
               <w:lang w:eastAsia="fr-FR"/>
             </w:rPr>
           </w:pPr>
-          <w:hyperlink w:anchor="_Toc74912755" w:history="1">
+          <w:hyperlink w:anchor="_Toc75096800" w:history="1">
             <w:r>
               <w:rPr>
                 <w:rStyle w:val="Lienhypertexte"/>
@@ -3497,7 +3449,7 @@
                 <wp:inline distT="0" distB="0" distL="0" distR="0" wp14:anchorId="6D5990F2" wp14:editId="201A89C7">
                   <wp:extent cx="226800" cy="226800"/>
                   <wp:effectExtent l="0" t="0" r="1905" b="1905"/>
-                  <wp:docPr id="226" name="Image 226"/>
+                  <wp:docPr id="253" name="Image 253"/>
                   <wp:cNvGraphicFramePr>
                     <a:graphicFrameLocks xmlns:a="http://schemas.openxmlformats.org/drawingml/2006/main" noChangeAspect="1"/>
                   </wp:cNvGraphicFramePr>
@@ -3561,7 +3513,7 @@
                 <w:noProof/>
                 <w:webHidden/>
               </w:rPr>
-              <w:instrText xml:space="preserve"> PAGEREF _Toc74912755 \h </w:instrText>
+              <w:instrText xml:space="preserve"> PAGEREF _Toc75096800 \h </w:instrText>
             </w:r>
             <w:r>
               <w:rPr>
@@ -3604,7 +3556,7 @@
               <w:lang w:eastAsia="fr-FR"/>
             </w:rPr>
           </w:pPr>
-          <w:hyperlink w:anchor="_Toc74912756" w:history="1">
+          <w:hyperlink w:anchor="_Toc75096801" w:history="1">
             <w:r>
               <w:rPr>
                 <w:rStyle w:val="Lienhypertexte"/>
@@ -3614,7 +3566,7 @@
                 <wp:inline distT="0" distB="0" distL="0" distR="0" wp14:anchorId="3524667E" wp14:editId="507CC963">
                   <wp:extent cx="226800" cy="226800"/>
                   <wp:effectExtent l="0" t="0" r="1905" b="1905"/>
-                  <wp:docPr id="227" name="Image 227"/>
+                  <wp:docPr id="254" name="Image 254"/>
                   <wp:cNvGraphicFramePr>
                     <a:graphicFrameLocks xmlns:a="http://schemas.openxmlformats.org/drawingml/2006/main" noChangeAspect="1"/>
                   </wp:cNvGraphicFramePr>
@@ -3678,7 +3630,7 @@
                 <w:noProof/>
                 <w:webHidden/>
               </w:rPr>
-              <w:instrText xml:space="preserve"> PAGEREF _Toc74912756 \h </w:instrText>
+              <w:instrText xml:space="preserve"> PAGEREF _Toc75096801 \h </w:instrText>
             </w:r>
             <w:r>
               <w:rPr>
@@ -3721,7 +3673,7 @@
               <w:lang w:eastAsia="fr-FR"/>
             </w:rPr>
           </w:pPr>
-          <w:hyperlink w:anchor="_Toc74912757" w:history="1">
+          <w:hyperlink w:anchor="_Toc75096802" w:history="1">
             <w:r>
               <w:rPr>
                 <w:rStyle w:val="Lienhypertexte"/>
@@ -3731,7 +3683,7 @@
                 <wp:inline distT="0" distB="0" distL="0" distR="0" wp14:anchorId="5E46BE18" wp14:editId="5AF78478">
                   <wp:extent cx="230400" cy="230400"/>
                   <wp:effectExtent l="0" t="0" r="0" b="0"/>
-                  <wp:docPr id="228" name="Image 228"/>
+                  <wp:docPr id="255" name="Image 255"/>
                   <wp:cNvGraphicFramePr>
                     <a:graphicFrameLocks xmlns:a="http://schemas.openxmlformats.org/drawingml/2006/main" noChangeAspect="1"/>
                   </wp:cNvGraphicFramePr>
@@ -3795,7 +3747,7 @@
                 <w:noProof/>
                 <w:webHidden/>
               </w:rPr>
-              <w:instrText xml:space="preserve"> PAGEREF _Toc74912757 \h </w:instrText>
+              <w:instrText xml:space="preserve"> PAGEREF _Toc75096802 \h </w:instrText>
             </w:r>
             <w:r>
               <w:rPr>
@@ -3838,7 +3790,7 @@
               <w:lang w:eastAsia="fr-FR"/>
             </w:rPr>
           </w:pPr>
-          <w:hyperlink w:anchor="_Toc74912758" w:history="1">
+          <w:hyperlink w:anchor="_Toc75096803" w:history="1">
             <w:r>
               <w:rPr>
                 <w:rStyle w:val="Lienhypertexte"/>
@@ -3848,7 +3800,7 @@
                 <wp:inline distT="0" distB="0" distL="0" distR="0" wp14:anchorId="64A1E30E" wp14:editId="31908CC5">
                   <wp:extent cx="226800" cy="226800"/>
                   <wp:effectExtent l="0" t="0" r="1905" b="1905"/>
-                  <wp:docPr id="229" name="Image 229"/>
+                  <wp:docPr id="288" name="Image 288"/>
                   <wp:cNvGraphicFramePr>
                     <a:graphicFrameLocks xmlns:a="http://schemas.openxmlformats.org/drawingml/2006/main" noChangeAspect="1"/>
                   </wp:cNvGraphicFramePr>
@@ -3912,7 +3864,7 @@
                 <w:noProof/>
                 <w:webHidden/>
               </w:rPr>
-              <w:instrText xml:space="preserve"> PAGEREF _Toc74912758 \h </w:instrText>
+              <w:instrText xml:space="preserve"> PAGEREF _Toc75096803 \h </w:instrText>
             </w:r>
             <w:r>
               <w:rPr>
@@ -3955,7 +3907,7 @@
               <w:lang w:eastAsia="fr-FR"/>
             </w:rPr>
           </w:pPr>
-          <w:hyperlink w:anchor="_Toc74912759" w:history="1">
+          <w:hyperlink w:anchor="_Toc75096804" w:history="1">
             <w:r>
               <w:rPr>
                 <w:rStyle w:val="Lienhypertexte"/>
@@ -3965,7 +3917,7 @@
                 <wp:inline distT="0" distB="0" distL="0" distR="0" wp14:anchorId="11751EA3" wp14:editId="5525081D">
                   <wp:extent cx="230400" cy="230400"/>
                   <wp:effectExtent l="0" t="0" r="0" b="0"/>
-                  <wp:docPr id="230" name="Image 230"/>
+                  <wp:docPr id="289" name="Image 289"/>
                   <wp:cNvGraphicFramePr>
                     <a:graphicFrameLocks xmlns:a="http://schemas.openxmlformats.org/drawingml/2006/main" noChangeAspect="1"/>
                   </wp:cNvGraphicFramePr>
@@ -4029,7 +3981,7 @@
                 <w:noProof/>
                 <w:webHidden/>
               </w:rPr>
-              <w:instrText xml:space="preserve"> PAGEREF _Toc74912759 \h </w:instrText>
+              <w:instrText xml:space="preserve"> PAGEREF _Toc75096804 \h </w:instrText>
             </w:r>
             <w:r>
               <w:rPr>
@@ -4072,7 +4024,7 @@
               <w:lang w:eastAsia="fr-FR"/>
             </w:rPr>
           </w:pPr>
-          <w:hyperlink w:anchor="_Toc74912760" w:history="1">
+          <w:hyperlink w:anchor="_Toc75096805" w:history="1">
             <w:r>
               <w:rPr>
                 <w:rStyle w:val="Lienhypertexte"/>
@@ -4099,7 +4051,7 @@
                 <w:noProof/>
                 <w:webHidden/>
               </w:rPr>
-              <w:instrText xml:space="preserve"> PAGEREF _Toc74912760 \h </w:instrText>
+              <w:instrText xml:space="preserve"> PAGEREF _Toc75096805 \h </w:instrText>
             </w:r>
             <w:r>
               <w:rPr>
@@ -4142,7 +4094,7 @@
               <w:lang w:eastAsia="fr-FR"/>
             </w:rPr>
           </w:pPr>
-          <w:hyperlink w:anchor="_Toc74912761" w:history="1">
+          <w:hyperlink w:anchor="_Toc75096806" w:history="1">
             <w:r>
               <w:rPr>
                 <w:rStyle w:val="Lienhypertexte"/>
@@ -4169,7 +4121,7 @@
                 <w:noProof/>
                 <w:webHidden/>
               </w:rPr>
-              <w:instrText xml:space="preserve"> PAGEREF _Toc74912761 \h </w:instrText>
+              <w:instrText xml:space="preserve"> PAGEREF _Toc75096806 \h </w:instrText>
             </w:r>
             <w:r>
               <w:rPr>
@@ -4212,7 +4164,7 @@
               <w:lang w:eastAsia="fr-FR"/>
             </w:rPr>
           </w:pPr>
-          <w:hyperlink w:anchor="_Toc74912762" w:history="1">
+          <w:hyperlink w:anchor="_Toc75096807" w:history="1">
             <w:r>
               <w:rPr>
                 <w:rStyle w:val="Lienhypertexte"/>
@@ -4239,7 +4191,7 @@
                 <w:noProof/>
                 <w:webHidden/>
               </w:rPr>
-              <w:instrText xml:space="preserve"> PAGEREF _Toc74912762 \h </w:instrText>
+              <w:instrText xml:space="preserve"> PAGEREF _Toc75096807 \h </w:instrText>
             </w:r>
             <w:r>
               <w:rPr>
@@ -4282,13 +4234,13 @@
               <w:lang w:eastAsia="fr-FR"/>
             </w:rPr>
           </w:pPr>
-          <w:hyperlink w:anchor="_Toc74912763" w:history="1">
+          <w:hyperlink w:anchor="_Toc75096808" w:history="1">
             <w:r>
               <w:rPr>
                 <w:rStyle w:val="Lienhypertexte"/>
                 <w:noProof/>
               </w:rPr>
-              <w:t>Langue</w:t>
+              <w:t>Code source</w:t>
             </w:r>
             <w:r>
               <w:rPr>
@@ -4309,7 +4261,7 @@
                 <w:noProof/>
                 <w:webHidden/>
               </w:rPr>
-              <w:instrText xml:space="preserve"> PAGEREF _Toc74912763 \h </w:instrText>
+              <w:instrText xml:space="preserve"> PAGEREF _Toc75096808 \h </w:instrText>
             </w:r>
             <w:r>
               <w:rPr>
@@ -4352,12 +4304,82 @@
               <w:lang w:eastAsia="fr-FR"/>
             </w:rPr>
           </w:pPr>
-          <w:hyperlink w:anchor="_Toc74912764" w:history="1">
+          <w:hyperlink w:anchor="_Toc75096809" w:history="1">
             <w:r>
               <w:rPr>
                 <w:rStyle w:val="Lienhypertexte"/>
                 <w:noProof/>
               </w:rPr>
+              <w:t>Langue</w:t>
+            </w:r>
+            <w:r>
+              <w:rPr>
+                <w:noProof/>
+                <w:webHidden/>
+              </w:rPr>
+              <w:tab/>
+            </w:r>
+            <w:r>
+              <w:rPr>
+                <w:noProof/>
+                <w:webHidden/>
+              </w:rPr>
+              <w:fldChar w:fldCharType="begin"/>
+            </w:r>
+            <w:r>
+              <w:rPr>
+                <w:noProof/>
+                <w:webHidden/>
+              </w:rPr>
+              <w:instrText xml:space="preserve"> PAGEREF _Toc75096809 \h </w:instrText>
+            </w:r>
+            <w:r>
+              <w:rPr>
+                <w:noProof/>
+                <w:webHidden/>
+              </w:rPr>
+            </w:r>
+            <w:r>
+              <w:rPr>
+                <w:noProof/>
+                <w:webHidden/>
+              </w:rPr>
+              <w:fldChar w:fldCharType="separate"/>
+            </w:r>
+            <w:r>
+              <w:rPr>
+                <w:noProof/>
+                <w:webHidden/>
+              </w:rPr>
+              <w:t>15</w:t>
+            </w:r>
+            <w:r>
+              <w:rPr>
+                <w:noProof/>
+                <w:webHidden/>
+              </w:rPr>
+              <w:fldChar w:fldCharType="end"/>
+            </w:r>
+          </w:hyperlink>
+        </w:p>
+        <w:p>
+          <w:pPr>
+            <w:pStyle w:val="TM1"/>
+            <w:tabs>
+              <w:tab w:val="right" w:leader="dot" w:pos="9062"/>
+            </w:tabs>
+            <w:rPr>
+              <w:rFonts w:eastAsiaTheme="minorEastAsia"/>
+              <w:noProof/>
+              <w:lang w:eastAsia="fr-FR"/>
+            </w:rPr>
+          </w:pPr>
+          <w:hyperlink w:anchor="_Toc75096810" w:history="1">
+            <w:r>
+              <w:rPr>
+                <w:rStyle w:val="Lienhypertexte"/>
+                <w:noProof/>
+              </w:rPr>
               <w:t>Licence</w:t>
             </w:r>
             <w:r>
@@ -4379,7 +4401,7 @@
                 <w:noProof/>
                 <w:webHidden/>
               </w:rPr>
-              <w:instrText xml:space="preserve"> PAGEREF _Toc74912764 \h </w:instrText>
+              <w:instrText xml:space="preserve"> PAGEREF _Toc75096810 \h </w:instrText>
             </w:r>
             <w:r>
               <w:rPr>
@@ -4432,7 +4454,7 @@
           <w:szCs w:val="28"/>
         </w:rPr>
       </w:pPr>
-      <w:bookmarkStart w:id="1" w:name="_Toc57302966"/>
+      <w:bookmarkStart w:id="0" w:name="_Toc57302966"/>
       <w:r>
         <w:br w:type="page"/>
       </w:r>
@@ -4441,13 +4463,13 @@
       <w:pPr>
         <w:pStyle w:val="Titre1"/>
       </w:pPr>
-      <w:bookmarkStart w:id="2" w:name="_Toc74912716"/>
+      <w:bookmarkStart w:id="1" w:name="_Toc75096761"/>
       <w:r>
         <w:lastRenderedPageBreak/>
         <w:t>Remerciements</w:t>
       </w:r>
+      <w:bookmarkEnd w:id="0"/>
       <w:bookmarkEnd w:id="1"/>
-      <w:bookmarkEnd w:id="2"/>
     </w:p>
     <w:p>
       <w:pPr>
@@ -4477,6 +4499,8 @@
       <w:r>
         <w:br/>
       </w:r>
+      <w:bookmarkStart w:id="2" w:name="_GoBack"/>
+      <w:bookmarkEnd w:id="2"/>
     </w:p>
     <w:p>
       <w:pPr>
@@ -4544,7 +4568,19 @@
         <w:rPr>
           <w:rStyle w:val="mw-headline"/>
         </w:rPr>
-        <w:t>. Aqic utilise leur fantastique travail pour afficher les cartes.</w:t>
+        <w:t>. Aqic utilise leur fantastique travail</w:t>
+      </w:r>
+      <w:r>
+        <w:rPr>
+          <w:rStyle w:val="mw-headline"/>
+        </w:rPr>
+        <w:t xml:space="preserve"> qui me permet d'</w:t>
+      </w:r>
+      <w:r>
+        <w:rPr>
+          <w:rStyle w:val="mw-headline"/>
+        </w:rPr>
+        <w:t>afficher les cartes.</w:t>
       </w:r>
       <w:r>
         <w:br/>
@@ -4594,7 +4630,7 @@
       <w:pPr>
         <w:pStyle w:val="Titre1"/>
       </w:pPr>
-      <w:bookmarkStart w:id="3" w:name="_Toc74912717"/>
+      <w:bookmarkStart w:id="3" w:name="_Toc75096762"/>
       <w:r>
         <w:t>Préambule</w:t>
       </w:r>
@@ -4727,7 +4763,7 @@
       <w:pPr>
         <w:pStyle w:val="Titre1"/>
       </w:pPr>
-      <w:bookmarkStart w:id="4" w:name="_Toc74912718"/>
+      <w:bookmarkStart w:id="4" w:name="_Toc75096763"/>
       <w:r>
         <w:t>Installation</w:t>
       </w:r>
@@ -4850,7 +4886,7 @@
       <w:pPr>
         <w:pStyle w:val="Titre2"/>
       </w:pPr>
-      <w:bookmarkStart w:id="5" w:name="_Toc74912719"/>
+      <w:bookmarkStart w:id="5" w:name="_Toc75096764"/>
       <w:r>
         <w:lastRenderedPageBreak/>
         <w:t>Windows</w:t>
@@ -5151,7 +5187,7 @@
       <w:pPr>
         <w:pStyle w:val="Titre3"/>
       </w:pPr>
-      <w:bookmarkStart w:id="6" w:name="_Toc74912720"/>
+      <w:bookmarkStart w:id="6" w:name="_Toc75096765"/>
       <w:r>
         <w:t>Remarque</w:t>
       </w:r>
@@ -5211,7 +5247,7 @@
       <w:pPr>
         <w:pStyle w:val="Titre2"/>
       </w:pPr>
-      <w:bookmarkStart w:id="7" w:name="_Toc74912721"/>
+      <w:bookmarkStart w:id="7" w:name="_Toc75096766"/>
       <w:r>
         <w:t>Linux</w:t>
       </w:r>
@@ -5221,7 +5257,7 @@
       <w:pPr>
         <w:pStyle w:val="Titre3"/>
       </w:pPr>
-      <w:bookmarkStart w:id="8" w:name="_Toc74912722"/>
+      <w:bookmarkStart w:id="8" w:name="_Toc75096767"/>
       <w:r>
         <w:t>Linux base Debian</w:t>
       </w:r>
@@ -5455,7 +5491,7 @@
           <w:lang w:val="en-GB"/>
         </w:rPr>
       </w:pPr>
-      <w:bookmarkStart w:id="9" w:name="_Toc74912723"/>
+      <w:bookmarkStart w:id="9" w:name="_Toc75096768"/>
       <w:r>
         <w:rPr>
           <w:lang w:val="en-GB"/>
@@ -5693,7 +5729,7 @@
       <w:pPr>
         <w:pStyle w:val="Titre3"/>
       </w:pPr>
-      <w:bookmarkStart w:id="10" w:name="_Toc74912724"/>
+      <w:bookmarkStart w:id="10" w:name="_Toc75096769"/>
       <w:r>
         <w:t>Autre</w:t>
       </w:r>
@@ -5827,7 +5863,7 @@
       <w:pPr>
         <w:pStyle w:val="Titre3"/>
       </w:pPr>
-      <w:bookmarkStart w:id="11" w:name="_Toc74912725"/>
+      <w:bookmarkStart w:id="11" w:name="_Toc75096770"/>
       <w:r>
         <w:t>Remarque</w:t>
       </w:r>
@@ -5896,7 +5932,7 @@
       <w:pPr>
         <w:pStyle w:val="Titre2"/>
       </w:pPr>
-      <w:bookmarkStart w:id="12" w:name="_Toc74912726"/>
+      <w:bookmarkStart w:id="12" w:name="_Toc75096771"/>
       <w:proofErr w:type="spellStart"/>
       <w:r>
         <w:t>MacOS</w:t>
@@ -6206,7 +6242,7 @@
       <w:pPr>
         <w:pStyle w:val="Titre3"/>
       </w:pPr>
-      <w:bookmarkStart w:id="13" w:name="_Toc74912727"/>
+      <w:bookmarkStart w:id="13" w:name="_Toc75096772"/>
       <w:r>
         <w:t>Remarque</w:t>
       </w:r>
@@ -6266,7 +6302,7 @@
       <w:pPr>
         <w:pStyle w:val="Titre1"/>
       </w:pPr>
-      <w:bookmarkStart w:id="14" w:name="_Toc74912728"/>
+      <w:bookmarkStart w:id="14" w:name="_Toc75096773"/>
       <w:r>
         <w:t>Désinstallation</w:t>
       </w:r>
@@ -6276,7 +6312,7 @@
       <w:pPr>
         <w:pStyle w:val="Titre2"/>
       </w:pPr>
-      <w:bookmarkStart w:id="15" w:name="_Toc74912729"/>
+      <w:bookmarkStart w:id="15" w:name="_Toc75096774"/>
       <w:r>
         <w:t>Windows</w:t>
       </w:r>
@@ -6300,7 +6336,7 @@
       <w:pPr>
         <w:pStyle w:val="Titre2"/>
       </w:pPr>
-      <w:bookmarkStart w:id="16" w:name="_Toc74912730"/>
+      <w:bookmarkStart w:id="16" w:name="_Toc75096775"/>
       <w:r>
         <w:t>Linux</w:t>
       </w:r>
@@ -6310,7 +6346,7 @@
       <w:pPr>
         <w:pStyle w:val="Titre3"/>
       </w:pPr>
-      <w:bookmarkStart w:id="17" w:name="_Toc74912731"/>
+      <w:bookmarkStart w:id="17" w:name="_Toc75096776"/>
       <w:r>
         <w:t>Linux base Debian</w:t>
       </w:r>
@@ -6481,7 +6517,7 @@
           <w:lang w:val="en-GB"/>
         </w:rPr>
       </w:pPr>
-      <w:bookmarkStart w:id="18" w:name="_Toc74912732"/>
+      <w:bookmarkStart w:id="18" w:name="_Toc75096777"/>
       <w:r>
         <w:rPr>
           <w:lang w:val="en-GB"/>
@@ -6689,7 +6725,7 @@
       <w:pPr>
         <w:pStyle w:val="Titre3"/>
       </w:pPr>
-      <w:bookmarkStart w:id="19" w:name="_Toc74912733"/>
+      <w:bookmarkStart w:id="19" w:name="_Toc75096778"/>
       <w:r>
         <w:t>Autre</w:t>
       </w:r>
@@ -6749,7 +6785,7 @@
       <w:pPr>
         <w:pStyle w:val="Titre2"/>
       </w:pPr>
-      <w:bookmarkStart w:id="20" w:name="_Toc74912734"/>
+      <w:bookmarkStart w:id="20" w:name="_Toc75096779"/>
       <w:proofErr w:type="spellStart"/>
       <w:r>
         <w:t>MacOS</w:t>
@@ -6815,7 +6851,7 @@
       <w:pPr>
         <w:pStyle w:val="Titre1"/>
       </w:pPr>
-      <w:bookmarkStart w:id="21" w:name="_Toc74912735"/>
+      <w:bookmarkStart w:id="21" w:name="_Toc75096780"/>
       <w:r>
         <w:t>Remarque sur l'affichage</w:t>
       </w:r>
@@ -6860,7 +6896,7 @@
       <w:pPr>
         <w:pStyle w:val="Titre1"/>
       </w:pPr>
-      <w:bookmarkStart w:id="22" w:name="_Toc74912736"/>
+      <w:bookmarkStart w:id="22" w:name="_Toc75096781"/>
       <w:r>
         <w:t>Fonctionnement</w:t>
       </w:r>
@@ -7287,28 +7323,28 @@
           <w:noProof/>
           <w:lang w:eastAsia="fr-FR"/>
         </w:rPr>
-        <w:instrText xml:space="preserve"> </w:instrText>
+        <w:instrText xml:space="preserve"> INCLUDEPICTURE  "C:\\Users\\patrice\\Documents\\Development\\aqic\\aqic\\icons\\mainmenu.png" \* MERGEFORMATINET </w:instrText>
       </w:r>
       <w:r>
         <w:rPr>
           <w:noProof/>
           <w:lang w:eastAsia="fr-FR"/>
         </w:rPr>
-        <w:instrText>INCLUDEPICTURE  "C:\\Users\\patrice\\Documents\\Development\\aqic\\aqic\\icons\\mainmenu.png" \* MERGEFORMATINE</w:instrText>
+        <w:fldChar w:fldCharType="separate"/>
       </w:r>
       <w:r>
         <w:rPr>
           <w:noProof/>
           <w:lang w:eastAsia="fr-FR"/>
         </w:rPr>
-        <w:instrText>T</w:instrText>
+        <w:fldChar w:fldCharType="begin"/>
       </w:r>
       <w:r>
         <w:rPr>
           <w:noProof/>
           <w:lang w:eastAsia="fr-FR"/>
         </w:rPr>
-        <w:instrText xml:space="preserve"> </w:instrText>
+        <w:instrText xml:space="preserve"> INCLUDEPICTURE  "C:\\Users\\patrice\\Documents\\Development\\aqic\\aqic\\icons\\mainmenu.png" \* MERGEFORMATINET </w:instrText>
       </w:r>
       <w:r>
         <w:rPr>
@@ -7317,14 +7353,14 @@
         </w:rPr>
         <w:fldChar w:fldCharType="separate"/>
       </w:r>
-      <w:bookmarkStart w:id="23" w:name="_Toc74912737"/>
+      <w:bookmarkStart w:id="23" w:name="_Toc75096782"/>
       <w:r>
         <w:rPr>
           <w:noProof/>
           <w:lang w:eastAsia="fr-FR"/>
         </w:rPr>
         <w:pict>
-          <v:shape id="_x0000_i1025" type="#_x0000_t75" style="width:18.15pt;height:18.15pt;visibility:visible">
+          <v:shape id="_x0000_i1031" type="#_x0000_t75" style="width:18.15pt;height:18.15pt;visibility:visible">
             <v:imagedata r:id="rId9" r:href="rId44"/>
           </v:shape>
         </w:pict>
@@ -7449,6 +7485,13 @@
         <w:fldChar w:fldCharType="end"/>
       </w:r>
       <w:r>
+        <w:rPr>
+          <w:noProof/>
+          <w:lang w:eastAsia="fr-FR"/>
+        </w:rPr>
+        <w:fldChar w:fldCharType="end"/>
+      </w:r>
+      <w:r>
         <w:t>Menu principal</w:t>
       </w:r>
       <w:bookmarkEnd w:id="23"/>
@@ -7477,7 +7520,7 @@
       <w:pPr>
         <w:pStyle w:val="Titre2"/>
       </w:pPr>
-      <w:bookmarkStart w:id="24" w:name="_Toc74912738"/>
+      <w:bookmarkStart w:id="24" w:name="_Toc75096783"/>
       <w:r>
         <w:rPr>
           <w:noProof/>
@@ -7533,7 +7576,7 @@
       <w:pPr>
         <w:pStyle w:val="Titre2"/>
       </w:pPr>
-      <w:bookmarkStart w:id="25" w:name="_Toc74912739"/>
+      <w:bookmarkStart w:id="25" w:name="_Toc75096784"/>
       <w:r>
         <w:rPr>
           <w:noProof/>
@@ -7601,7 +7644,7 @@
       <w:pPr>
         <w:pStyle w:val="Titre2"/>
       </w:pPr>
-      <w:bookmarkStart w:id="26" w:name="_Toc74912740"/>
+      <w:bookmarkStart w:id="26" w:name="_Toc75096785"/>
       <w:r>
         <w:rPr>
           <w:noProof/>
@@ -7657,10 +7700,10 @@
       <w:pPr>
         <w:pStyle w:val="Titre2"/>
       </w:pPr>
-      <w:bookmarkStart w:id="27" w:name="_Toc74912741"/>
+      <w:bookmarkStart w:id="27" w:name="_Toc75096786"/>
       <w:r>
         <w:pict>
-          <v:shape id="_x0000_i1026" type="#_x0000_t75" style="width:17.55pt;height:17.55pt;visibility:visible">
+          <v:shape id="_x0000_i1032" type="#_x0000_t75" style="width:17.55pt;height:17.55pt;visibility:visible">
             <v:imagedata r:id="rId13" o:title=""/>
           </v:shape>
         </w:pict>
@@ -7729,7 +7772,7 @@
       <w:pPr>
         <w:pStyle w:val="Titre2"/>
       </w:pPr>
-      <w:bookmarkStart w:id="28" w:name="_Toc74912742"/>
+      <w:bookmarkStart w:id="28" w:name="_Toc75096787"/>
       <w:r>
         <w:rPr>
           <w:noProof/>
@@ -7793,7 +7836,7 @@
       <w:pPr>
         <w:pStyle w:val="Titre2"/>
       </w:pPr>
-      <w:bookmarkStart w:id="29" w:name="_Toc74912743"/>
+      <w:bookmarkStart w:id="29" w:name="_Toc75096788"/>
       <w:r>
         <w:rPr>
           <w:noProof/>
@@ -7897,10 +7940,10 @@
       <w:pPr>
         <w:pStyle w:val="Titre2"/>
       </w:pPr>
-      <w:bookmarkStart w:id="30" w:name="_Toc74912744"/>
+      <w:bookmarkStart w:id="30" w:name="_Toc75096789"/>
       <w:r>
         <w:pict>
-          <v:shape id="_x0000_i1027" type="#_x0000_t75" style="width:17.55pt;height:17.55pt;visibility:visible">
+          <v:shape id="_x0000_i1033" type="#_x0000_t75" style="width:17.55pt;height:17.55pt;visibility:visible">
             <v:imagedata r:id="rId17" o:title=""/>
           </v:shape>
         </w:pict>
@@ -8217,28 +8260,28 @@
           <w:noProof/>
           <w:lang w:eastAsia="fr-FR"/>
         </w:rPr>
-        <w:instrText xml:space="preserve"> </w:instrText>
+        <w:instrText xml:space="preserve"> INCLUDEPICTURE  "C:\\Users\\patrice\\Documents\\Development\\aqic\\wtools\\icons\\max.png" \* MERGEFORMATINET </w:instrText>
       </w:r>
       <w:r>
         <w:rPr>
           <w:noProof/>
           <w:lang w:eastAsia="fr-FR"/>
         </w:rPr>
-        <w:instrText>INCLUDEPICTURE  "C:\\Users\\patri</w:instrText>
+        <w:fldChar w:fldCharType="separate"/>
       </w:r>
       <w:r>
         <w:rPr>
           <w:noProof/>
           <w:lang w:eastAsia="fr-FR"/>
         </w:rPr>
-        <w:instrText>ce\\Documents\\Development\\aqic\\wtools\\icons\\max.png" \* MERGEFORMATINET</w:instrText>
+        <w:fldChar w:fldCharType="begin"/>
       </w:r>
       <w:r>
         <w:rPr>
           <w:noProof/>
           <w:lang w:eastAsia="fr-FR"/>
         </w:rPr>
-        <w:instrText xml:space="preserve"> </w:instrText>
+        <w:instrText xml:space="preserve"> INCLUDEPICTURE  "C:\\Users\\patrice\\Documents\\Development\\aqic\\wtools\\icons\\max.png" \* MERGEFORMATINET </w:instrText>
       </w:r>
       <w:r>
         <w:rPr>
@@ -8253,10 +8296,17 @@
           <w:lang w:eastAsia="fr-FR"/>
         </w:rPr>
         <w:pict>
-          <v:shape id="_x0000_i1028" type="#_x0000_t75" style="width:18.15pt;height:18.15pt;visibility:visible">
+          <v:shape id="_x0000_i1034" type="#_x0000_t75" style="width:18.15pt;height:18.15pt;visibility:visible">
             <v:imagedata r:id="rId45" r:href="rId46"/>
           </v:shape>
         </w:pict>
+      </w:r>
+      <w:r>
+        <w:rPr>
+          <w:noProof/>
+          <w:lang w:eastAsia="fr-FR"/>
+        </w:rPr>
+        <w:fldChar w:fldCharType="end"/>
       </w:r>
       <w:r>
         <w:rPr>
@@ -8442,10 +8492,10 @@
       <w:pPr>
         <w:pStyle w:val="Titre2"/>
       </w:pPr>
-      <w:bookmarkStart w:id="31" w:name="_Toc74912745"/>
+      <w:bookmarkStart w:id="31" w:name="_Toc75096790"/>
       <w:r>
         <w:pict>
-          <v:shape id="_x0000_i1029" type="#_x0000_t75" style="width:18.15pt;height:18.15pt;visibility:visible" o:bullet="t">
+          <v:shape id="_x0000_i1035" type="#_x0000_t75" style="width:18.15pt;height:18.15pt;visibility:visible" o:bullet="t">
             <v:imagedata r:id="rId18" o:title=""/>
           </v:shape>
         </w:pict>
@@ -8777,7 +8827,7 @@
       <w:pPr>
         <w:pStyle w:val="Titre2"/>
       </w:pPr>
-      <w:bookmarkStart w:id="32" w:name="_Toc74912746"/>
+      <w:bookmarkStart w:id="32" w:name="_Toc75096791"/>
       <w:r>
         <w:rPr>
           <w:noProof/>
@@ -8833,10 +8883,10 @@
       <w:pPr>
         <w:pStyle w:val="Titre2"/>
       </w:pPr>
-      <w:bookmarkStart w:id="33" w:name="_Toc74912747"/>
+      <w:bookmarkStart w:id="33" w:name="_Toc75096792"/>
       <w:r>
         <w:pict>
-          <v:shape id="_x0000_i1030" type="#_x0000_t75" style="width:18.15pt;height:18.15pt;visibility:visible">
+          <v:shape id="_x0000_i1036" type="#_x0000_t75" style="width:18.15pt;height:18.15pt;visibility:visible">
             <v:imagedata r:id="rId20" o:title=""/>
           </v:shape>
         </w:pict>
@@ -8855,7 +8905,7 @@
       <w:pPr>
         <w:pStyle w:val="Titre2"/>
       </w:pPr>
-      <w:bookmarkStart w:id="34" w:name="_Toc74912748"/>
+      <w:bookmarkStart w:id="34" w:name="_Toc75096793"/>
       <w:r>
         <w:rPr>
           <w:noProof/>
@@ -8918,11 +8968,11 @@
       <w:pPr>
         <w:pStyle w:val="Titre2"/>
       </w:pPr>
-      <w:bookmarkStart w:id="35" w:name="_Toc74912749"/>
+      <w:bookmarkStart w:id="35" w:name="_Toc75096794"/>
       <w:r>
         <w:lastRenderedPageBreak/>
         <w:pict>
-          <v:shape id="_x0000_i1031" type="#_x0000_t75" style="width:18.15pt;height:18.15pt;visibility:visible" o:bullet="t">
+          <v:shape id="_x0000_i1037" type="#_x0000_t75" style="width:18.15pt;height:18.15pt;visibility:visible" o:bullet="t">
             <v:imagedata r:id="rId22" o:title=""/>
           </v:shape>
         </w:pict>
@@ -8996,7 +9046,7 @@
       <w:pPr>
         <w:pStyle w:val="Titre2"/>
       </w:pPr>
-      <w:bookmarkStart w:id="36" w:name="_Toc74912750"/>
+      <w:bookmarkStart w:id="36" w:name="_Toc75096795"/>
       <w:r>
         <w:rPr>
           <w:noProof/>
@@ -9065,7 +9115,7 @@
       <w:pPr>
         <w:pStyle w:val="Titre3"/>
       </w:pPr>
-      <w:bookmarkStart w:id="37" w:name="_Toc74912751"/>
+      <w:bookmarkStart w:id="37" w:name="_Toc75096796"/>
       <w:r>
         <w:rPr>
           <w:noProof/>
@@ -9127,7 +9177,7 @@
       <w:pPr>
         <w:pStyle w:val="Titre3"/>
       </w:pPr>
-      <w:bookmarkStart w:id="38" w:name="_Toc74912752"/>
+      <w:bookmarkStart w:id="38" w:name="_Toc75096797"/>
       <w:r>
         <w:rPr>
           <w:noProof/>
@@ -9189,7 +9239,7 @@
       <w:pPr>
         <w:pStyle w:val="Titre3"/>
       </w:pPr>
-      <w:bookmarkStart w:id="39" w:name="_Toc74912753"/>
+      <w:bookmarkStart w:id="39" w:name="_Toc75096798"/>
       <w:r>
         <w:rPr>
           <w:noProof/>
@@ -9257,7 +9307,7 @@
       <w:pPr>
         <w:pStyle w:val="Titre3"/>
       </w:pPr>
-      <w:bookmarkStart w:id="40" w:name="_Toc74912754"/>
+      <w:bookmarkStart w:id="40" w:name="_Toc75096799"/>
       <w:r>
         <w:rPr>
           <w:noProof/>
@@ -9334,7 +9384,7 @@
       <w:pPr>
         <w:pStyle w:val="Titre3"/>
       </w:pPr>
-      <w:bookmarkStart w:id="41" w:name="_Toc74912755"/>
+      <w:bookmarkStart w:id="41" w:name="_Toc75096800"/>
       <w:r>
         <w:rPr>
           <w:noProof/>
@@ -9396,7 +9446,7 @@
       <w:pPr>
         <w:pStyle w:val="Titre3"/>
       </w:pPr>
-      <w:bookmarkStart w:id="42" w:name="_Toc74912756"/>
+      <w:bookmarkStart w:id="42" w:name="_Toc75096801"/>
       <w:r>
         <w:rPr>
           <w:noProof/>
@@ -9881,11 +9931,9 @@
             <w:r>
               <w:t>La qualité de l'air est superposée à la carte avec une opacité de 70%. Il est possible d'ajuster cette opacité de 10 à 100% qui rend les communes totalement opaque Ce dernier mode conduit généralement à une meilleur visualisation des couleurs ainsi qu'</w:t>
             </w:r>
-            <w:proofErr w:type="spellStart"/>
-            <w:r>
-              <w:t>a</w:t>
-            </w:r>
-            <w:proofErr w:type="spellEnd"/>
+            <w:r>
+              <w:t>à</w:t>
+            </w:r>
             <w:r>
               <w:t xml:space="preserve"> une vitesse d'affichage améliorée.  </w:t>
             </w:r>
@@ -9933,7 +9981,7 @@
       <w:pPr>
         <w:pStyle w:val="Titre3"/>
       </w:pPr>
-      <w:bookmarkStart w:id="43" w:name="_Toc74912757"/>
+      <w:bookmarkStart w:id="43" w:name="_Toc75096802"/>
       <w:r>
         <w:rPr>
           <w:noProof/>
@@ -9995,7 +10043,7 @@
       <w:pPr>
         <w:pStyle w:val="Titre3"/>
       </w:pPr>
-      <w:bookmarkStart w:id="44" w:name="_Toc74912758"/>
+      <w:bookmarkStart w:id="44" w:name="_Toc75096803"/>
       <w:r>
         <w:rPr>
           <w:noProof/>
@@ -10057,7 +10105,7 @@
       <w:pPr>
         <w:pStyle w:val="Titre3"/>
       </w:pPr>
-      <w:bookmarkStart w:id="45" w:name="_Toc74912759"/>
+      <w:bookmarkStart w:id="45" w:name="_Toc75096804"/>
       <w:r>
         <w:rPr>
           <w:noProof/>
@@ -10119,7 +10167,7 @@
       <w:pPr>
         <w:pStyle w:val="Titre2"/>
       </w:pPr>
-      <w:bookmarkStart w:id="46" w:name="_Toc74912760"/>
+      <w:bookmarkStart w:id="46" w:name="_Toc75096805"/>
       <w:r>
         <w:t>Info-bulles</w:t>
       </w:r>
@@ -10134,7 +10182,7 @@
       <w:pPr>
         <w:pStyle w:val="Titre2"/>
       </w:pPr>
-      <w:bookmarkStart w:id="47" w:name="_Toc74912761"/>
+      <w:bookmarkStart w:id="47" w:name="_Toc75096806"/>
       <w:r>
         <w:lastRenderedPageBreak/>
         <w:t>Détails des communes ou EPCI</w:t>
@@ -10212,7 +10260,7 @@
       <w:pPr>
         <w:pStyle w:val="Titre1"/>
       </w:pPr>
-      <w:bookmarkStart w:id="48" w:name="_Toc74912762"/>
+      <w:bookmarkStart w:id="48" w:name="_Toc75096807"/>
       <w:r>
         <w:t>Sécurité</w:t>
       </w:r>
@@ -10584,38 +10632,64 @@
       <w:pPr>
         <w:pStyle w:val="Titre1"/>
       </w:pPr>
-      <w:bookmarkStart w:id="49" w:name="_Toc74912763"/>
-      <w:r>
-        <w:t>Langue</w:t>
+      <w:bookmarkStart w:id="49" w:name="_Toc75096808"/>
+      <w:r>
+        <w:t>Code source</w:t>
       </w:r>
       <w:bookmarkEnd w:id="49"/>
     </w:p>
     <w:p>
       <w:r>
-        <w:t>L'application est en Anglais ou en Français suivant la langue définie par défaut dans le système d'exploitation. Toutefois les données de l'</w:t>
-      </w:r>
-      <w:proofErr w:type="spellStart"/>
-      <w:r>
-        <w:t>OpenData</w:t>
-      </w:r>
-      <w:proofErr w:type="spellEnd"/>
-      <w:r>
-        <w:t xml:space="preserve"> ne sont pas traduites et apparaitront tel quelles.</w:t>
+        <w:t xml:space="preserve">Le code source et tous les éléments permettant de construire Aqic sont disponibles à </w:t>
+      </w:r>
+      <w:hyperlink r:id="rId54" w:history="1">
+        <w:r>
+          <w:rPr>
+            <w:rStyle w:val="Lienhypertexte"/>
+          </w:rPr>
+          <w:t>https://github.com/ptstream/aqic</w:t>
+        </w:r>
+      </w:hyperlink>
+      <w:r>
+        <w:t>.</w:t>
       </w:r>
     </w:p>
     <w:p>
       <w:pPr>
         <w:pStyle w:val="Titre1"/>
       </w:pPr>
-      <w:bookmarkStart w:id="50" w:name="_Toc74912764"/>
+      <w:bookmarkStart w:id="50" w:name="_Toc75096809"/>
       <w:r>
         <w:lastRenderedPageBreak/>
-        <w:t>Licence</w:t>
+        <w:t>Langue</w:t>
       </w:r>
       <w:bookmarkEnd w:id="50"/>
     </w:p>
     <w:p>
       <w:r>
+        <w:t>L'application est en Anglais ou en Français suivant la langue définie par défaut dans le système d'exploitation. Toutefois les données de l'</w:t>
+      </w:r>
+      <w:proofErr w:type="spellStart"/>
+      <w:r>
+        <w:t>OpenData</w:t>
+      </w:r>
+      <w:proofErr w:type="spellEnd"/>
+      <w:r>
+        <w:t xml:space="preserve"> ne sont pas traduites et apparaitront tel quelles.</w:t>
+      </w:r>
+    </w:p>
+    <w:p>
+      <w:pPr>
+        <w:pStyle w:val="Titre1"/>
+      </w:pPr>
+      <w:bookmarkStart w:id="51" w:name="_Toc75096810"/>
+      <w:r>
+        <w:t>Licence</w:t>
+      </w:r>
+      <w:bookmarkEnd w:id="51"/>
+    </w:p>
+    <w:p>
+      <w:r>
         <w:t>Tous les fichiers</w:t>
       </w:r>
       <w:r>
@@ -10625,7 +10699,24 @@
         <w:t>d'Aqic sont publiés sous licence  GPL</w:t>
       </w:r>
       <w:r>
-        <w:t xml:space="preserve"> Version 3.</w:t>
+        <w:t xml:space="preserve"> Version 3</w:t>
+      </w:r>
+      <w:r>
+        <w:t xml:space="preserve"> (voir </w:t>
+      </w:r>
+      <w:hyperlink r:id="rId55" w:history="1">
+        <w:r>
+          <w:rPr>
+            <w:rStyle w:val="Lienhypertexte"/>
+          </w:rPr>
+          <w:t>https://github.com/ptstream/aqic</w:t>
+        </w:r>
+      </w:hyperlink>
+      <w:r>
+        <w:t>)</w:t>
+      </w:r>
+      <w:r>
+        <w:t>.</w:t>
       </w:r>
       <w:r>
         <w:t xml:space="preserve"> </w:t>
@@ -10695,7 +10786,7 @@
       </w:pPr>
     </w:p>
     <w:sectPr>
-      <w:footerReference w:type="default" r:id="rId54"/>
+      <w:footerReference w:type="default" r:id="rId56"/>
       <w:pgSz w:w="11906" w:h="16838"/>
       <w:pgMar w:top="1417" w:right="1417" w:bottom="1417" w:left="1417" w:header="708" w:footer="708" w:gutter="0"/>
       <w:cols w:space="708"/>
@@ -10740,7 +10831,6 @@
         <w:docPartUnique/>
       </w:docPartObj>
     </w:sdtPr>
-    <w:sdtEndPr/>
     <w:sdtContent>
       <w:p>
         <w:pPr>
@@ -10760,7 +10850,7 @@
           <w:rPr>
             <w:noProof/>
           </w:rPr>
-          <w:t>1</w:t>
+          <w:t>15</w:t>
         </w:r>
         <w:r>
           <w:fldChar w:fldCharType="end"/>
@@ -10824,154 +10914,154 @@
         <v:path o:extrusionok="f" gradientshapeok="t" o:connecttype="rect"/>
         <o:lock v:ext="edit" aspectratio="t"/>
       </v:shapetype>
-      <v:shape id="_x0000_i1136" type="#_x0000_t75" style="width:36.3pt;height:36.3pt;visibility:visible" o:bullet="t">
+      <v:shape id="_x0000_i1069" type="#_x0000_t75" style="width:36.3pt;height:36.3pt;visibility:visible" o:bullet="t">
         <v:imagedata r:id="rId1" o:title=""/>
       </v:shape>
     </w:pict>
   </w:numPicBullet>
   <w:numPicBullet w:numPicBulletId="1">
     <w:pict>
-      <v:shape id="_x0000_i1137" type="#_x0000_t75" style="width:23.8pt;height:23.8pt;visibility:visible" o:bullet="t">
+      <v:shape id="_x0000_i1070" type="#_x0000_t75" style="width:23.8pt;height:23.8pt;visibility:visible" o:bullet="t">
         <v:imagedata r:id="rId2" o:title=""/>
       </v:shape>
     </w:pict>
   </w:numPicBullet>
   <w:numPicBullet w:numPicBulletId="2">
     <w:pict>
-      <v:shape id="_x0000_i1138" type="#_x0000_t75" style="width:36.3pt;height:36.3pt;visibility:visible" o:bullet="t">
+      <v:shape id="_x0000_i1071" type="#_x0000_t75" style="width:36.3pt;height:36.3pt;visibility:visible" o:bullet="t">
         <v:imagedata r:id="rId3" o:title=""/>
       </v:shape>
     </w:pict>
   </w:numPicBullet>
   <w:numPicBullet w:numPicBulletId="3">
     <w:pict>
-      <v:shape id="_x0000_i1139" type="#_x0000_t75" style="width:23.8pt;height:23.8pt;visibility:visible" o:bullet="t">
+      <v:shape id="_x0000_i1072" type="#_x0000_t75" style="width:23.8pt;height:23.8pt;visibility:visible" o:bullet="t">
         <v:imagedata r:id="rId4" o:title=""/>
       </v:shape>
     </w:pict>
   </w:numPicBullet>
   <w:numPicBullet w:numPicBulletId="4">
     <w:pict>
-      <v:shape id="_x0000_i1140" type="#_x0000_t75" style="width:36.3pt;height:36.3pt;visibility:visible" o:bullet="t">
+      <v:shape id="_x0000_i1073" type="#_x0000_t75" style="width:36.3pt;height:36.3pt;visibility:visible" o:bullet="t">
         <v:imagedata r:id="rId5" o:title=""/>
       </v:shape>
     </w:pict>
   </w:numPicBullet>
   <w:numPicBullet w:numPicBulletId="5">
     <w:pict>
-      <v:shape id="_x0000_i1141" type="#_x0000_t75" style="width:36.3pt;height:36.3pt;visibility:visible" o:bullet="t">
+      <v:shape id="_x0000_i1074" type="#_x0000_t75" style="width:36.3pt;height:36.3pt;visibility:visible" o:bullet="t">
         <v:imagedata r:id="rId6" o:title=""/>
       </v:shape>
     </w:pict>
   </w:numPicBullet>
   <w:numPicBullet w:numPicBulletId="6">
     <w:pict>
-      <v:shape id="_x0000_i1142" type="#_x0000_t75" style="width:36.3pt;height:36.3pt;visibility:visible" o:bullet="t">
+      <v:shape id="_x0000_i1075" type="#_x0000_t75" style="width:36.3pt;height:36.3pt;visibility:visible" o:bullet="t">
         <v:imagedata r:id="rId7" o:title=""/>
       </v:shape>
     </w:pict>
   </w:numPicBullet>
   <w:numPicBullet w:numPicBulletId="7">
     <w:pict>
-      <v:shape id="_x0000_i1143" type="#_x0000_t75" style="width:36.3pt;height:36.3pt;visibility:visible" o:bullet="t">
+      <v:shape id="_x0000_i1076" type="#_x0000_t75" style="width:36.3pt;height:36.3pt;visibility:visible" o:bullet="t">
         <v:imagedata r:id="rId8" o:title=""/>
       </v:shape>
     </w:pict>
   </w:numPicBullet>
   <w:numPicBullet w:numPicBulletId="8">
     <w:pict>
-      <v:shape id="_x0000_i1144" type="#_x0000_t75" style="width:36.3pt;height:36.3pt;visibility:visible" o:bullet="t">
+      <v:shape id="_x0000_i1077" type="#_x0000_t75" style="width:36.3pt;height:36.3pt;visibility:visible" o:bullet="t">
         <v:imagedata r:id="rId9" o:title=""/>
       </v:shape>
     </w:pict>
   </w:numPicBullet>
   <w:numPicBullet w:numPicBulletId="9">
     <w:pict>
-      <v:shape id="_x0000_i1145" type="#_x0000_t75" style="width:36.3pt;height:36.3pt;visibility:visible" o:bullet="t">
+      <v:shape id="_x0000_i1078" type="#_x0000_t75" style="width:36.3pt;height:36.3pt;visibility:visible" o:bullet="t">
         <v:imagedata r:id="rId10" o:title=""/>
       </v:shape>
     </w:pict>
   </w:numPicBullet>
   <w:numPicBullet w:numPicBulletId="10">
     <w:pict>
-      <v:shape id="_x0000_i1146" type="#_x0000_t75" style="width:36.3pt;height:36.3pt;visibility:visible" o:bullet="t">
+      <v:shape id="_x0000_i1079" type="#_x0000_t75" style="width:36.3pt;height:36.3pt;visibility:visible" o:bullet="t">
         <v:imagedata r:id="rId11" o:title=""/>
       </v:shape>
     </w:pict>
   </w:numPicBullet>
   <w:numPicBullet w:numPicBulletId="11">
     <w:pict>
-      <v:shape id="_x0000_i1147" type="#_x0000_t75" style="width:36.3pt;height:36.3pt;visibility:visible" o:bullet="t">
+      <v:shape id="_x0000_i1080" type="#_x0000_t75" style="width:36.3pt;height:36.3pt;visibility:visible" o:bullet="t">
         <v:imagedata r:id="rId12" o:title=""/>
       </v:shape>
     </w:pict>
   </w:numPicBullet>
   <w:numPicBullet w:numPicBulletId="12">
     <w:pict>
-      <v:shape id="_x0000_i1148" type="#_x0000_t75" style="width:36.3pt;height:36.3pt;visibility:visible" o:bullet="t">
+      <v:shape id="_x0000_i1081" type="#_x0000_t75" style="width:36.3pt;height:36.3pt;visibility:visible" o:bullet="t">
         <v:imagedata r:id="rId13" o:title=""/>
       </v:shape>
     </w:pict>
   </w:numPicBullet>
   <w:numPicBullet w:numPicBulletId="13">
     <w:pict>
-      <v:shape id="_x0000_i1149" type="#_x0000_t75" style="width:36.3pt;height:36.3pt;visibility:visible" o:bullet="t">
+      <v:shape id="_x0000_i1082" type="#_x0000_t75" style="width:36.3pt;height:36.3pt;visibility:visible" o:bullet="t">
         <v:imagedata r:id="rId14" o:title=""/>
       </v:shape>
     </w:pict>
   </w:numPicBullet>
   <w:numPicBullet w:numPicBulletId="14">
     <w:pict>
-      <v:shape id="_x0000_i1150" type="#_x0000_t75" style="width:36.3pt;height:36.3pt;visibility:visible" o:bullet="t">
+      <v:shape id="_x0000_i1083" type="#_x0000_t75" style="width:36.3pt;height:36.3pt;visibility:visible" o:bullet="t">
         <v:imagedata r:id="rId15" o:title=""/>
       </v:shape>
     </w:pict>
   </w:numPicBullet>
   <w:numPicBullet w:numPicBulletId="15">
     <w:pict>
-      <v:shape id="_x0000_i1151" type="#_x0000_t75" style="width:36.3pt;height:36.3pt;visibility:visible" o:bullet="t">
+      <v:shape id="_x0000_i1084" type="#_x0000_t75" style="width:36.3pt;height:36.3pt;visibility:visible" o:bullet="t">
         <v:imagedata r:id="rId16" o:title=""/>
       </v:shape>
     </w:pict>
   </w:numPicBullet>
   <w:numPicBullet w:numPicBulletId="16">
     <w:pict>
-      <v:shape id="_x0000_i1152" type="#_x0000_t75" style="width:36.3pt;height:36.3pt;visibility:visible" o:bullet="t">
+      <v:shape id="_x0000_i1085" type="#_x0000_t75" style="width:36.3pt;height:36.3pt;visibility:visible" o:bullet="t">
         <v:imagedata r:id="rId17" o:title=""/>
       </v:shape>
     </w:pict>
   </w:numPicBullet>
   <w:numPicBullet w:numPicBulletId="17">
     <w:pict>
-      <v:shape id="_x0000_i1153" type="#_x0000_t75" style="width:23.8pt;height:23.8pt;visibility:visible" o:bullet="t">
+      <v:shape id="_x0000_i1086" type="#_x0000_t75" style="width:23.8pt;height:23.8pt;visibility:visible" o:bullet="t">
         <v:imagedata r:id="rId18" o:title=""/>
       </v:shape>
     </w:pict>
   </w:numPicBullet>
   <w:numPicBullet w:numPicBulletId="18">
     <w:pict>
-      <v:shape id="_x0000_i1154" type="#_x0000_t75" style="width:36.3pt;height:36.3pt;visibility:visible" o:bullet="t">
+      <v:shape id="_x0000_i1087" type="#_x0000_t75" style="width:36.3pt;height:36.3pt;visibility:visible" o:bullet="t">
         <v:imagedata r:id="rId19" o:title=""/>
       </v:shape>
     </w:pict>
   </w:numPicBullet>
   <w:numPicBullet w:numPicBulletId="19">
     <w:pict>
-      <v:shape id="_x0000_i1155" type="#_x0000_t75" style="width:36.3pt;height:36.3pt;visibility:visible" o:bullet="t">
+      <v:shape id="_x0000_i1088" type="#_x0000_t75" style="width:36.3pt;height:36.3pt;visibility:visible" o:bullet="t">
         <v:imagedata r:id="rId20" o:title=""/>
       </v:shape>
     </w:pict>
   </w:numPicBullet>
   <w:numPicBullet w:numPicBulletId="20">
     <w:pict>
-      <v:shape id="_x0000_i1156" type="#_x0000_t75" style="width:36.3pt;height:36.3pt;visibility:visible" o:bullet="t">
+      <v:shape id="_x0000_i1089" type="#_x0000_t75" style="width:36.3pt;height:36.3pt;visibility:visible" o:bullet="t">
         <v:imagedata r:id="rId21" o:title=""/>
       </v:shape>
     </w:pict>
   </w:numPicBullet>
   <w:numPicBullet w:numPicBulletId="21">
     <w:pict>
-      <v:shape id="_x0000_i1157" type="#_x0000_t75" style="width:36.3pt;height:36.3pt;visibility:visible" o:bullet="t">
+      <v:shape id="_x0000_i1090" type="#_x0000_t75" style="width:36.3pt;height:36.3pt;visibility:visible" o:bullet="t">
         <v:imagedata r:id="rId22" o:title=""/>
       </v:shape>
     </w:pict>
@@ -16682,7 +16772,7 @@
 </file>
 
 <file path=customXml/itemProps1.xml><?xml version="1.0" encoding="utf-8"?>
-<ds:datastoreItem xmlns:ds="http://schemas.openxmlformats.org/officeDocument/2006/customXml" ds:itemID="{D118D103-A566-4BB1-AFA0-90B509910EDF}">
+<ds:datastoreItem xmlns:ds="http://schemas.openxmlformats.org/officeDocument/2006/customXml" ds:itemID="{F778E9DE-F6B2-4FFA-A3B9-BEAAAD914CD7}">
   <ds:schemaRefs>
     <ds:schemaRef ds:uri="http://schemas.openxmlformats.org/officeDocument/2006/bibliography"/>
   </ds:schemaRefs>

</xml_diff>